<commit_message>
cleaned up some of the template
</commit_message>
<xml_diff>
--- a/modules/lessons/server/templates/lesson.docx
+++ b/modules/lessons/server/templates/lesson.docx
@@ -19,8 +19,19 @@
           <w:sz w:val="52"/>
           <w:szCs w:val="44"/>
         </w:rPr>
-        <w:t>{title</w:t>
-      </w:r>
+        <w:t>{</w:t>
+      </w:r>
+      <w:proofErr w:type="gramStart"/>
+      <w:r>
+        <w:rPr>
+          <w:b/>
+          <w:color w:val="3B6BA7"/>
+          <w:sz w:val="52"/>
+          <w:szCs w:val="44"/>
+        </w:rPr>
+        <w:t>title</w:t>
+      </w:r>
+      <w:proofErr w:type="gramEnd"/>
       <w:r>
         <w:rPr>
           <w:b/>
@@ -103,7 +114,35 @@
         <w:rPr>
           <w:color w:val="2C3C57"/>
         </w:rPr>
-        <w:t>{user-displayName}</w:t>
+        <w:t>{</w:t>
+      </w:r>
+      <w:proofErr w:type="gramStart"/>
+      <w:r>
+        <w:rPr>
+          <w:color w:val="2C3C57"/>
+        </w:rPr>
+        <w:t>user</w:t>
+      </w:r>
+      <w:proofErr w:type="gramEnd"/>
+      <w:r>
+        <w:rPr>
+          <w:color w:val="2C3C57"/>
+        </w:rPr>
+        <w:t>-</w:t>
+      </w:r>
+      <w:proofErr w:type="spellStart"/>
+      <w:r>
+        <w:rPr>
+          <w:color w:val="2C3C57"/>
+        </w:rPr>
+        <w:t>displayName</w:t>
+      </w:r>
+      <w:proofErr w:type="spellEnd"/>
+      <w:r>
+        <w:rPr>
+          <w:color w:val="2C3C57"/>
+        </w:rPr>
+        <w:t>}</w:t>
       </w:r>
     </w:p>
     <w:p>
@@ -117,21 +156,49 @@
         <w:rPr>
           <w:color w:val="E84B37"/>
         </w:rPr>
-        <w:t>{user-email}</w:t>
-      </w:r>
-    </w:p>
-    <w:p>
-      <w:pPr>
-        <w:spacing w:after="0" w:line="240" w:lineRule="auto"/>
-        <w:rPr>
-          <w:color w:val="2C3C57"/>
-        </w:rPr>
-      </w:pPr>
-      <w:r>
-        <w:rPr>
-          <w:color w:val="2C3C57"/>
-        </w:rPr>
-        <w:t>{created}</w:t>
+        <w:t>{</w:t>
+      </w:r>
+      <w:proofErr w:type="gramStart"/>
+      <w:r>
+        <w:rPr>
+          <w:color w:val="E84B37"/>
+        </w:rPr>
+        <w:t>user</w:t>
+      </w:r>
+      <w:proofErr w:type="gramEnd"/>
+      <w:r>
+        <w:rPr>
+          <w:color w:val="E84B37"/>
+        </w:rPr>
+        <w:t>-email}</w:t>
+      </w:r>
+    </w:p>
+    <w:p>
+      <w:pPr>
+        <w:spacing w:after="0" w:line="240" w:lineRule="auto"/>
+        <w:rPr>
+          <w:color w:val="2C3C57"/>
+        </w:rPr>
+      </w:pPr>
+      <w:r>
+        <w:rPr>
+          <w:color w:val="2C3C57"/>
+        </w:rPr>
+        <w:t>{</w:t>
+      </w:r>
+      <w:proofErr w:type="gramStart"/>
+      <w:r>
+        <w:rPr>
+          <w:color w:val="2C3C57"/>
+        </w:rPr>
+        <w:t>created</w:t>
+      </w:r>
+      <w:proofErr w:type="gramEnd"/>
+      <w:r>
+        <w:rPr>
+          <w:color w:val="2C3C57"/>
+        </w:rPr>
+        <w:t>}</w:t>
       </w:r>
     </w:p>
     <w:p>
@@ -226,7 +293,21 @@
               <w:rPr>
                 <w:color w:val="2C3C57"/>
               </w:rPr>
-              <w:t> {lessonOverview-protocolConnections}</w:t>
+              <w:t> {</w:t>
+            </w:r>
+            <w:proofErr w:type="spellStart"/>
+            <w:r>
+              <w:rPr>
+                <w:color w:val="2C3C57"/>
+              </w:rPr>
+              <w:t>lessonOverview-protocolConnections</w:t>
+            </w:r>
+            <w:proofErr w:type="spellEnd"/>
+            <w:r>
+              <w:rPr>
+                <w:color w:val="2C3C57"/>
+              </w:rPr>
+              <w:t>}</w:t>
             </w:r>
           </w:p>
           <w:p>
@@ -247,7 +328,21 @@
               <w:rPr>
                 <w:color w:val="2C3C57"/>
               </w:rPr>
-              <w:t>{lessonOverview-grade}</w:t>
+              <w:t>{</w:t>
+            </w:r>
+            <w:proofErr w:type="spellStart"/>
+            <w:r>
+              <w:rPr>
+                <w:color w:val="2C3C57"/>
+              </w:rPr>
+              <w:t>lessonOverview</w:t>
+            </w:r>
+            <w:proofErr w:type="spellEnd"/>
+            <w:r>
+              <w:rPr>
+                <w:color w:val="2C3C57"/>
+              </w:rPr>
+              <w:t>-grade}</w:t>
             </w:r>
           </w:p>
         </w:tc>
@@ -281,7 +376,21 @@
               <w:rPr>
                 <w:color w:val="2C3C57"/>
               </w:rPr>
-              <w:t xml:space="preserve"> {lessonOverview-classPeriods}</w:t>
+              <w:t xml:space="preserve"> {</w:t>
+            </w:r>
+            <w:proofErr w:type="spellStart"/>
+            <w:r>
+              <w:rPr>
+                <w:color w:val="2C3C57"/>
+              </w:rPr>
+              <w:t>lessonOverview-classPeriods</w:t>
+            </w:r>
+            <w:proofErr w:type="spellEnd"/>
+            <w:r>
+              <w:rPr>
+                <w:color w:val="2C3C57"/>
+              </w:rPr>
+              <w:t>}</w:t>
             </w:r>
           </w:p>
           <w:p>
@@ -302,7 +411,21 @@
               <w:rPr>
                 <w:color w:val="2C3C57"/>
               </w:rPr>
-              <w:t>{lessonOverview-setting}</w:t>
+              <w:t>{</w:t>
+            </w:r>
+            <w:proofErr w:type="spellStart"/>
+            <w:r>
+              <w:rPr>
+                <w:color w:val="2C3C57"/>
+              </w:rPr>
+              <w:t>lessonOverview</w:t>
+            </w:r>
+            <w:proofErr w:type="spellEnd"/>
+            <w:r>
+              <w:rPr>
+                <w:color w:val="2C3C57"/>
+              </w:rPr>
+              <w:t>-setting}</w:t>
             </w:r>
           </w:p>
           <w:p>
@@ -331,17 +454,39 @@
               </w:rPr>
               <w:t>#</w:t>
             </w:r>
+            <w:proofErr w:type="spellStart"/>
             <w:r>
               <w:rPr>
                 <w:color w:val="2C3C57"/>
               </w:rPr>
-              <w:t>lessonOverview-subjectAreas}</w:t>
+              <w:t>lessonOverview-subjectAreas</w:t>
+            </w:r>
+            <w:proofErr w:type="spellEnd"/>
+            <w:r>
+              <w:rPr>
+                <w:color w:val="2C3C57"/>
+              </w:rPr>
+              <w:t>}</w:t>
             </w:r>
             <w:r>
               <w:rPr>
                 <w:color w:val="2C3C57"/>
               </w:rPr>
-              <w:t>{subject}{/lessonOverview-subjectAreas}</w:t>
+              <w:t>{subject}{/</w:t>
+            </w:r>
+            <w:proofErr w:type="spellStart"/>
+            <w:r>
+              <w:rPr>
+                <w:color w:val="2C3C57"/>
+              </w:rPr>
+              <w:t>lessonOverview-subjectAreas</w:t>
+            </w:r>
+            <w:proofErr w:type="spellEnd"/>
+            <w:r>
+              <w:rPr>
+                <w:color w:val="2C3C57"/>
+              </w:rPr>
+              <w:t>}</w:t>
             </w:r>
           </w:p>
         </w:tc>
@@ -386,7 +531,29 @@
         <w:rPr>
           <w:color w:val="2C3C57"/>
         </w:rPr>
-        <w:t>{lessonOverview-lessonSummary}</w:t>
+        <w:t>{</w:t>
+      </w:r>
+      <w:proofErr w:type="spellStart"/>
+      <w:proofErr w:type="gramStart"/>
+      <w:r>
+        <w:rPr>
+          <w:color w:val="2C3C57"/>
+        </w:rPr>
+        <w:t>lessonOverview</w:t>
+      </w:r>
+      <w:proofErr w:type="gramEnd"/>
+      <w:r>
+        <w:rPr>
+          <w:color w:val="2C3C57"/>
+        </w:rPr>
+        <w:t>-lessonSummary</w:t>
+      </w:r>
+      <w:proofErr w:type="spellEnd"/>
+      <w:r>
+        <w:rPr>
+          <w:color w:val="2C3C57"/>
+        </w:rPr>
+        <w:t>}</w:t>
       </w:r>
     </w:p>
     <w:p>
@@ -430,7 +597,23 @@
         <w:rPr>
           <w:color w:val="2C3C57"/>
         </w:rPr>
-        <w:t>{lessonObjectives}</w:t>
+        <w:t>{</w:t>
+      </w:r>
+      <w:proofErr w:type="spellStart"/>
+      <w:proofErr w:type="gramStart"/>
+      <w:r>
+        <w:rPr>
+          <w:color w:val="2C3C57"/>
+        </w:rPr>
+        <w:t>lessonObjectives</w:t>
+      </w:r>
+      <w:proofErr w:type="spellEnd"/>
+      <w:proofErr w:type="gramEnd"/>
+      <w:r>
+        <w:rPr>
+          <w:color w:val="2C3C57"/>
+        </w:rPr>
+        <w:t>}</w:t>
       </w:r>
     </w:p>
     <w:p>
@@ -485,7 +668,15 @@
         <w:rPr>
           <w:color w:val="2C3C57"/>
         </w:rPr>
-        <w:t>{material</w:t>
+        <w:t>{</w:t>
+      </w:r>
+      <w:proofErr w:type="spellStart"/>
+      <w:proofErr w:type="gramStart"/>
+      <w:r>
+        <w:rPr>
+          <w:color w:val="2C3C57"/>
+        </w:rPr>
+        <w:t>material</w:t>
       </w:r>
       <w:r>
         <w:rPr>
@@ -497,7 +688,15 @@
         <w:rPr>
           <w:color w:val="2C3C57"/>
         </w:rPr>
-        <w:t>Resources-supplies}</w:t>
+        <w:t>Resources</w:t>
+      </w:r>
+      <w:proofErr w:type="spellEnd"/>
+      <w:proofErr w:type="gramEnd"/>
+      <w:r>
+        <w:rPr>
+          <w:color w:val="2C3C57"/>
+        </w:rPr>
+        <w:t>-supplies}</w:t>
       </w:r>
     </w:p>
     <w:p>
@@ -514,10 +713,51 @@
       <w:pPr>
         <w:spacing w:after="0" w:line="240" w:lineRule="auto"/>
         <w:rPr>
-          <w:b/>
-          <w:color w:val="2C3C57"/>
-        </w:rPr>
-      </w:pPr>
+          <w:color w:val="2C3C57"/>
+        </w:rPr>
+      </w:pPr>
+      <w:r>
+        <w:rPr>
+          <w:color w:val="2C3C57"/>
+        </w:rPr>
+        <w:t>{</w:t>
+      </w:r>
+      <w:r>
+        <w:rPr>
+          <w:color w:val="2C3C57"/>
+        </w:rPr>
+        <w:t>#</w:t>
+      </w:r>
+      <w:proofErr w:type="spellStart"/>
+      <w:proofErr w:type="gramStart"/>
+      <w:r>
+        <w:rPr>
+          <w:color w:val="2C3C57"/>
+        </w:rPr>
+        <w:t>hasmaterialsResources</w:t>
+      </w:r>
+      <w:proofErr w:type="gramEnd"/>
+      <w:r>
+        <w:rPr>
+          <w:color w:val="2C3C57"/>
+        </w:rPr>
+        <w:t>-</w:t>
+      </w:r>
+      <w:r>
+        <w:rPr>
+          <w:color w:val="2C3C57"/>
+        </w:rPr>
+        <w:t>teacherResourceLinks</w:t>
+      </w:r>
+      <w:proofErr w:type="spellEnd"/>
+      <w:r>
+        <w:rPr>
+          <w:color w:val="2C3C57"/>
+        </w:rPr>
+        <w:t>}</w:t>
+      </w:r>
+      <w:proofErr w:type="spellStart"/>
+      <w:proofErr w:type="gramStart"/>
       <w:r>
         <w:rPr>
           <w:b/>
@@ -525,25 +765,26 @@
         </w:rPr>
         <w:t>TeacherResourceLinks</w:t>
       </w:r>
-    </w:p>
-    <w:p>
-      <w:pPr>
-        <w:spacing w:after="0" w:line="240" w:lineRule="auto"/>
-        <w:rPr>
-          <w:color w:val="2C3C57"/>
-        </w:rPr>
-      </w:pPr>
+      <w:proofErr w:type="spellEnd"/>
       <w:r>
         <w:rPr>
           <w:color w:val="2C3C57"/>
         </w:rPr>
         <w:t>{</w:t>
       </w:r>
-      <w:r>
-        <w:rPr>
-          <w:color w:val="2C3C57"/>
-        </w:rPr>
-        <w:t>#material</w:t>
+      <w:proofErr w:type="gramEnd"/>
+      <w:r>
+        <w:rPr>
+          <w:color w:val="2C3C57"/>
+        </w:rPr>
+        <w:t>#</w:t>
+      </w:r>
+      <w:proofErr w:type="spellStart"/>
+      <w:r>
+        <w:rPr>
+          <w:color w:val="2C3C57"/>
+        </w:rPr>
+        <w:t>material</w:t>
       </w:r>
       <w:r>
         <w:rPr>
@@ -561,7 +802,14 @@
         <w:rPr>
           <w:color w:val="2C3C57"/>
         </w:rPr>
-        <w:t>teacherResourceLinks}</w:t>
+        <w:t>teacherResourceLinks</w:t>
+      </w:r>
+      <w:proofErr w:type="spellEnd"/>
+      <w:r>
+        <w:rPr>
+          <w:color w:val="2C3C57"/>
+        </w:rPr>
+        <w:t>}</w:t>
       </w:r>
     </w:p>
     <w:p>
@@ -580,7 +828,21 @@
         <w:rPr>
           <w:color w:val="2C3C57"/>
         </w:rPr>
-        <w:t>{name} – {</w:t>
+        <w:t>{</w:t>
+      </w:r>
+      <w:proofErr w:type="gramStart"/>
+      <w:r>
+        <w:rPr>
+          <w:color w:val="2C3C57"/>
+        </w:rPr>
+        <w:t>name</w:t>
+      </w:r>
+      <w:proofErr w:type="gramEnd"/>
+      <w:r>
+        <w:rPr>
+          <w:color w:val="2C3C57"/>
+        </w:rPr>
+        <w:t>} – {</w:t>
       </w:r>
       <w:r>
         <w:rPr>
@@ -606,7 +868,14 @@
         <w:rPr>
           <w:color w:val="2C3C57"/>
         </w:rPr>
-        <w:t>/material</w:t>
+        <w:t>/</w:t>
+      </w:r>
+      <w:proofErr w:type="spellStart"/>
+      <w:r>
+        <w:rPr>
+          <w:color w:val="2C3C57"/>
+        </w:rPr>
+        <w:t>material</w:t>
       </w:r>
       <w:r>
         <w:rPr>
@@ -624,26 +893,101 @@
         <w:rPr>
           <w:color w:val="2C3C57"/>
         </w:rPr>
-        <w:t>teacherResourceLinks}</w:t>
-      </w:r>
-    </w:p>
-    <w:p>
-      <w:pPr>
-        <w:spacing w:after="0" w:line="240" w:lineRule="auto"/>
-        <w:rPr>
-          <w:b/>
-          <w:color w:val="2C3C57"/>
-        </w:rPr>
-      </w:pPr>
-    </w:p>
-    <w:p>
-      <w:pPr>
-        <w:spacing w:after="0" w:line="240" w:lineRule="auto"/>
-        <w:rPr>
-          <w:b/>
-          <w:color w:val="2C3C57"/>
-        </w:rPr>
-      </w:pPr>
+        <w:t>teacherResourceLinks</w:t>
+      </w:r>
+      <w:proofErr w:type="spellEnd"/>
+      <w:r>
+        <w:rPr>
+          <w:color w:val="2C3C57"/>
+        </w:rPr>
+        <w:t>}</w:t>
+      </w:r>
+      <w:r>
+        <w:rPr>
+          <w:color w:val="2C3C57"/>
+        </w:rPr>
+        <w:t>{</w:t>
+      </w:r>
+      <w:r>
+        <w:rPr>
+          <w:color w:val="2C3C57"/>
+        </w:rPr>
+        <w:t>/</w:t>
+      </w:r>
+      <w:proofErr w:type="spellStart"/>
+      <w:r>
+        <w:rPr>
+          <w:color w:val="2C3C57"/>
+        </w:rPr>
+        <w:t>hasmaterialsResources-</w:t>
+      </w:r>
+      <w:r>
+        <w:rPr>
+          <w:color w:val="2C3C57"/>
+        </w:rPr>
+        <w:t>teacherResourceLinks</w:t>
+      </w:r>
+      <w:proofErr w:type="spellEnd"/>
+      <w:r>
+        <w:rPr>
+          <w:color w:val="2C3C57"/>
+        </w:rPr>
+        <w:t>}</w:t>
+      </w:r>
+    </w:p>
+    <w:p>
+      <w:pPr>
+        <w:spacing w:after="0" w:line="240" w:lineRule="auto"/>
+        <w:rPr>
+          <w:b/>
+          <w:color w:val="2C3C57"/>
+        </w:rPr>
+      </w:pPr>
+    </w:p>
+    <w:p>
+      <w:pPr>
+        <w:spacing w:after="0" w:line="240" w:lineRule="auto"/>
+        <w:rPr>
+          <w:b/>
+          <w:color w:val="2C3C57"/>
+        </w:rPr>
+      </w:pPr>
+      <w:r>
+        <w:rPr>
+          <w:color w:val="2C3C57"/>
+        </w:rPr>
+        <w:t>{</w:t>
+      </w:r>
+      <w:r>
+        <w:rPr>
+          <w:color w:val="2C3C57"/>
+        </w:rPr>
+        <w:t>#</w:t>
+      </w:r>
+      <w:proofErr w:type="spellStart"/>
+      <w:proofErr w:type="gramStart"/>
+      <w:r>
+        <w:rPr>
+          <w:color w:val="2C3C57"/>
+        </w:rPr>
+        <w:t>hasmaterialsResources</w:t>
+      </w:r>
+      <w:proofErr w:type="gramEnd"/>
+      <w:r>
+        <w:rPr>
+          <w:color w:val="2C3C57"/>
+        </w:rPr>
+        <w:t>-teacherResourceFiles</w:t>
+      </w:r>
+      <w:proofErr w:type="spellEnd"/>
+      <w:r>
+        <w:rPr>
+          <w:color w:val="2C3C57"/>
+        </w:rPr>
+        <w:t>}</w:t>
+      </w:r>
+      <w:proofErr w:type="spellStart"/>
+      <w:proofErr w:type="gramStart"/>
       <w:r>
         <w:rPr>
           <w:b/>
@@ -651,25 +995,26 @@
         </w:rPr>
         <w:t>TeacherResourceFiles</w:t>
       </w:r>
-    </w:p>
-    <w:p>
-      <w:pPr>
-        <w:spacing w:after="0" w:line="240" w:lineRule="auto"/>
-        <w:rPr>
-          <w:color w:val="2C3C57"/>
-        </w:rPr>
-      </w:pPr>
+      <w:proofErr w:type="spellEnd"/>
       <w:r>
         <w:rPr>
           <w:color w:val="2C3C57"/>
         </w:rPr>
         <w:t>{</w:t>
       </w:r>
-      <w:r>
-        <w:rPr>
-          <w:color w:val="2C3C57"/>
-        </w:rPr>
-        <w:t>#material</w:t>
+      <w:proofErr w:type="gramEnd"/>
+      <w:r>
+        <w:rPr>
+          <w:color w:val="2C3C57"/>
+        </w:rPr>
+        <w:t>#</w:t>
+      </w:r>
+      <w:proofErr w:type="spellStart"/>
+      <w:r>
+        <w:rPr>
+          <w:color w:val="2C3C57"/>
+        </w:rPr>
+        <w:t>material</w:t>
       </w:r>
       <w:r>
         <w:rPr>
@@ -689,6 +1034,7 @@
         </w:rPr>
         <w:t>teacherResourceFiles</w:t>
       </w:r>
+      <w:proofErr w:type="spellEnd"/>
       <w:r>
         <w:rPr>
           <w:color w:val="2C3C57"/>
@@ -714,11 +1060,21 @@
         </w:rPr>
         <w:t>{</w:t>
       </w:r>
-      <w:r>
-        <w:rPr>
-          <w:color w:val="2C3C57"/>
-        </w:rPr>
-        <w:t>originalname} – {path}</w:t>
+      <w:proofErr w:type="spellStart"/>
+      <w:proofErr w:type="gramStart"/>
+      <w:r>
+        <w:rPr>
+          <w:color w:val="2C3C57"/>
+        </w:rPr>
+        <w:t>originalname</w:t>
+      </w:r>
+      <w:proofErr w:type="spellEnd"/>
+      <w:proofErr w:type="gramEnd"/>
+      <w:r>
+        <w:rPr>
+          <w:color w:val="2C3C57"/>
+        </w:rPr>
+        <w:t>} – {path}</w:t>
       </w:r>
     </w:p>
     <w:p>
@@ -738,7 +1094,14 @@
         <w:rPr>
           <w:color w:val="2C3C57"/>
         </w:rPr>
-        <w:t>/material</w:t>
+        <w:t>/</w:t>
+      </w:r>
+      <w:proofErr w:type="spellStart"/>
+      <w:r>
+        <w:rPr>
+          <w:color w:val="2C3C57"/>
+        </w:rPr>
+        <w:t>material</w:t>
       </w:r>
       <w:r>
         <w:rPr>
@@ -758,45 +1121,13 @@
         </w:rPr>
         <w:t>teacherResourceFiles</w:t>
       </w:r>
+      <w:proofErr w:type="spellEnd"/>
       <w:r>
         <w:rPr>
           <w:color w:val="2C3C57"/>
         </w:rPr>
         <w:t>}</w:t>
       </w:r>
-    </w:p>
-    <w:p>
-      <w:pPr>
-        <w:spacing w:after="0" w:line="240" w:lineRule="auto"/>
-        <w:rPr>
-          <w:b/>
-          <w:color w:val="2C3C57"/>
-        </w:rPr>
-      </w:pPr>
-    </w:p>
-    <w:p>
-      <w:pPr>
-        <w:spacing w:after="0" w:line="240" w:lineRule="auto"/>
-        <w:rPr>
-          <w:b/>
-          <w:color w:val="2C3C57"/>
-        </w:rPr>
-      </w:pPr>
-      <w:r>
-        <w:rPr>
-          <w:b/>
-          <w:color w:val="2C3C57"/>
-        </w:rPr>
-        <w:t>Handout Files</w:t>
-      </w:r>
-    </w:p>
-    <w:p>
-      <w:pPr>
-        <w:spacing w:after="0" w:line="240" w:lineRule="auto"/>
-        <w:rPr>
-          <w:color w:val="2C3C57"/>
-        </w:rPr>
-      </w:pPr>
       <w:r>
         <w:rPr>
           <w:color w:val="2C3C57"/>
@@ -807,7 +1138,74 @@
         <w:rPr>
           <w:color w:val="2C3C57"/>
         </w:rPr>
-        <w:t>#material</w:t>
+        <w:t>/</w:t>
+      </w:r>
+      <w:proofErr w:type="spellStart"/>
+      <w:r>
+        <w:rPr>
+          <w:color w:val="2C3C57"/>
+        </w:rPr>
+        <w:t>hasmaterialsResources-teacherResourceFiles</w:t>
+      </w:r>
+      <w:proofErr w:type="spellEnd"/>
+      <w:r>
+        <w:rPr>
+          <w:color w:val="2C3C57"/>
+        </w:rPr>
+        <w:t>}</w:t>
+      </w:r>
+    </w:p>
+    <w:p>
+      <w:pPr>
+        <w:spacing w:after="0" w:line="240" w:lineRule="auto"/>
+        <w:rPr>
+          <w:b/>
+          <w:color w:val="2C3C57"/>
+        </w:rPr>
+      </w:pPr>
+    </w:p>
+    <w:p>
+      <w:pPr>
+        <w:spacing w:after="0" w:line="240" w:lineRule="auto"/>
+        <w:rPr>
+          <w:b/>
+          <w:color w:val="2C3C57"/>
+        </w:rPr>
+      </w:pPr>
+      <w:r>
+        <w:rPr>
+          <w:b/>
+          <w:color w:val="2C3C57"/>
+        </w:rPr>
+        <w:t xml:space="preserve">Handout </w:t>
+      </w:r>
+      <w:proofErr w:type="gramStart"/>
+      <w:r>
+        <w:rPr>
+          <w:b/>
+          <w:color w:val="2C3C57"/>
+        </w:rPr>
+        <w:t>Files</w:t>
+      </w:r>
+      <w:r>
+        <w:rPr>
+          <w:color w:val="2C3C57"/>
+        </w:rPr>
+        <w:t>{</w:t>
+      </w:r>
+      <w:proofErr w:type="gramEnd"/>
+      <w:r>
+        <w:rPr>
+          <w:color w:val="2C3C57"/>
+        </w:rPr>
+        <w:t>#</w:t>
+      </w:r>
+      <w:proofErr w:type="spellStart"/>
+      <w:r>
+        <w:rPr>
+          <w:color w:val="2C3C57"/>
+        </w:rPr>
+        <w:t>material</w:t>
       </w:r>
       <w:r>
         <w:rPr>
@@ -825,7 +1223,14 @@
         <w:rPr>
           <w:color w:val="2C3C57"/>
         </w:rPr>
-        <w:t>handoutsFileInputs}</w:t>
+        <w:t>handoutsFileInput</w:t>
+      </w:r>
+      <w:proofErr w:type="spellEnd"/>
+      <w:r>
+        <w:rPr>
+          <w:color w:val="2C3C57"/>
+        </w:rPr>
+        <w:t>}</w:t>
       </w:r>
     </w:p>
     <w:p>
@@ -843,8 +1248,15 @@
       <w:r>
         <w:t>{</w:t>
       </w:r>
-      <w:r>
-        <w:t>originalname} – {path}</w:t>
+      <w:proofErr w:type="spellStart"/>
+      <w:proofErr w:type="gramStart"/>
+      <w:r>
+        <w:t>originalname</w:t>
+      </w:r>
+      <w:proofErr w:type="spellEnd"/>
+      <w:proofErr w:type="gramEnd"/>
+      <w:r>
+        <w:t>} – {path}</w:t>
       </w:r>
     </w:p>
     <w:p>
@@ -866,6 +1278,7 @@
         </w:rPr>
         <w:t>/</w:t>
       </w:r>
+      <w:proofErr w:type="spellStart"/>
       <w:r>
         <w:rPr>
           <w:color w:val="2C3C57"/>
@@ -888,47 +1301,101 @@
         <w:rPr>
           <w:color w:val="2C3C57"/>
         </w:rPr>
-        <w:t>handoutsFileInputs}</w:t>
-      </w:r>
-    </w:p>
-    <w:p>
-      <w:pPr>
-        <w:spacing w:after="0" w:line="240" w:lineRule="auto"/>
-        <w:rPr>
-          <w:b/>
-          <w:color w:val="2C3C57"/>
-        </w:rPr>
-      </w:pPr>
-    </w:p>
-    <w:p>
-      <w:pPr>
-        <w:spacing w:after="0" w:line="240" w:lineRule="auto"/>
-        <w:rPr>
-          <w:b/>
-          <w:color w:val="2C3C57"/>
-        </w:rPr>
-      </w:pPr>
-      <w:r>
-        <w:rPr>
-          <w:b/>
-          <w:color w:val="2C3C57"/>
-        </w:rPr>
-        <w:t>State Test Questions</w:t>
-      </w:r>
-    </w:p>
-    <w:p>
-      <w:pPr>
-        <w:spacing w:after="0" w:line="240" w:lineRule="auto"/>
-        <w:jc w:val="both"/>
-        <w:rPr>
-          <w:color w:val="2C3C57"/>
-        </w:rPr>
-      </w:pPr>
-      <w:r>
-        <w:rPr>
-          <w:color w:val="2C3C57"/>
-        </w:rPr>
-        <w:t>{#material</w:t>
+        <w:t>handoutsFileInput</w:t>
+      </w:r>
+      <w:proofErr w:type="spellEnd"/>
+      <w:r>
+        <w:rPr>
+          <w:color w:val="2C3C57"/>
+        </w:rPr>
+        <w:t>}</w:t>
+      </w:r>
+    </w:p>
+    <w:p>
+      <w:pPr>
+        <w:spacing w:after="0" w:line="240" w:lineRule="auto"/>
+        <w:rPr>
+          <w:b/>
+          <w:color w:val="2C3C57"/>
+        </w:rPr>
+      </w:pPr>
+    </w:p>
+    <w:p>
+      <w:pPr>
+        <w:spacing w:after="0" w:line="240" w:lineRule="auto"/>
+        <w:rPr>
+          <w:b/>
+          <w:color w:val="2C3C57"/>
+        </w:rPr>
+      </w:pPr>
+      <w:r>
+        <w:rPr>
+          <w:color w:val="2C3C57"/>
+        </w:rPr>
+        <w:t>{#</w:t>
+      </w:r>
+      <w:proofErr w:type="spellStart"/>
+      <w:proofErr w:type="gramStart"/>
+      <w:r>
+        <w:rPr>
+          <w:color w:val="2C3C57"/>
+        </w:rPr>
+        <w:t>hasmaterialsResources</w:t>
+      </w:r>
+      <w:proofErr w:type="gramEnd"/>
+      <w:r>
+        <w:rPr>
+          <w:color w:val="2C3C57"/>
+        </w:rPr>
+        <w:t>-s</w:t>
+      </w:r>
+      <w:r>
+        <w:rPr>
+          <w:color w:val="2C3C57"/>
+        </w:rPr>
+        <w:t>tateTestQuestions</w:t>
+      </w:r>
+      <w:proofErr w:type="spellEnd"/>
+      <w:r>
+        <w:rPr>
+          <w:color w:val="2C3C57"/>
+        </w:rPr>
+        <w:t>}</w:t>
+      </w:r>
+      <w:r>
+        <w:rPr>
+          <w:b/>
+          <w:color w:val="2C3C57"/>
+        </w:rPr>
+        <w:t xml:space="preserve">State Test </w:t>
+      </w:r>
+      <w:proofErr w:type="gramStart"/>
+      <w:r>
+        <w:rPr>
+          <w:b/>
+          <w:color w:val="2C3C57"/>
+        </w:rPr>
+        <w:t>Questions</w:t>
+      </w:r>
+      <w:r>
+        <w:rPr>
+          <w:color w:val="2C3C57"/>
+        </w:rPr>
+        <w:t>{</w:t>
+      </w:r>
+      <w:proofErr w:type="gramEnd"/>
+      <w:r>
+        <w:rPr>
+          <w:color w:val="2C3C57"/>
+        </w:rPr>
+        <w:t>#</w:t>
+      </w:r>
+      <w:proofErr w:type="spellStart"/>
+      <w:r>
+        <w:rPr>
+          <w:color w:val="2C3C57"/>
+        </w:rPr>
+        <w:t>material</w:t>
       </w:r>
       <w:r>
         <w:rPr>
@@ -946,7 +1413,14 @@
         <w:rPr>
           <w:color w:val="2C3C57"/>
         </w:rPr>
-        <w:t>tateTestQuestions}</w:t>
+        <w:t>tateTestQuestions</w:t>
+      </w:r>
+      <w:proofErr w:type="spellEnd"/>
+      <w:r>
+        <w:rPr>
+          <w:color w:val="2C3C57"/>
+        </w:rPr>
+        <w:t>}</w:t>
       </w:r>
     </w:p>
     <w:p>
@@ -963,10 +1437,18 @@
         </w:rPr>
       </w:pPr>
       <w:r>
-        <w:t>{originalname} – {path}</w:t>
-      </w:r>
-      <w:bookmarkStart w:id="0" w:name="_GoBack"/>
-      <w:bookmarkEnd w:id="0"/>
+        <w:t>{</w:t>
+      </w:r>
+      <w:proofErr w:type="spellStart"/>
+      <w:proofErr w:type="gramStart"/>
+      <w:r>
+        <w:t>originalname</w:t>
+      </w:r>
+      <w:proofErr w:type="spellEnd"/>
+      <w:proofErr w:type="gramEnd"/>
+      <w:r>
+        <w:t>} – {path}</w:t>
+      </w:r>
     </w:p>
     <w:p>
       <w:pPr>
@@ -982,6 +1464,7 @@
         </w:rPr>
         <w:t>{/</w:t>
       </w:r>
+      <w:proofErr w:type="spellStart"/>
       <w:r>
         <w:rPr>
           <w:color w:val="2C3C57"/>
@@ -1004,54 +1487,86 @@
         <w:rPr>
           <w:color w:val="2C3C57"/>
         </w:rPr>
-        <w:t>tateTestQuestions}</w:t>
-      </w:r>
-    </w:p>
-    <w:p>
-      <w:pPr>
-        <w:spacing w:after="0" w:line="240" w:lineRule="auto"/>
-        <w:rPr>
-          <w:b/>
-          <w:color w:val="2C3C57"/>
-        </w:rPr>
-      </w:pPr>
-    </w:p>
-    <w:p>
-      <w:pPr>
-        <w:spacing w:after="0" w:line="240" w:lineRule="auto"/>
-        <w:rPr>
-          <w:b/>
-          <w:color w:val="2C3C57"/>
-        </w:rPr>
-      </w:pPr>
-      <w:r>
-        <w:rPr>
-          <w:b/>
-          <w:color w:val="2C3C57"/>
-        </w:rPr>
-        <w:lastRenderedPageBreak/>
+        <w:t>tateTestQuestions</w:t>
+      </w:r>
+      <w:proofErr w:type="spellEnd"/>
+      <w:r>
+        <w:rPr>
+          <w:color w:val="2C3C57"/>
+        </w:rPr>
+        <w:t>}</w:t>
+      </w:r>
+      <w:r>
+        <w:rPr>
+          <w:color w:val="2C3C57"/>
+        </w:rPr>
+        <w:t>{/</w:t>
+      </w:r>
+      <w:proofErr w:type="spellStart"/>
+      <w:r>
+        <w:rPr>
+          <w:color w:val="2C3C57"/>
+        </w:rPr>
+        <w:t>hasmaterialsResources-s</w:t>
+      </w:r>
+      <w:r>
+        <w:rPr>
+          <w:color w:val="2C3C57"/>
+        </w:rPr>
+        <w:t>tateTestQuestions</w:t>
+      </w:r>
+      <w:proofErr w:type="spellEnd"/>
+      <w:r>
+        <w:rPr>
+          <w:color w:val="2C3C57"/>
+        </w:rPr>
+        <w:t>}</w:t>
+      </w:r>
+    </w:p>
+    <w:p>
+      <w:pPr>
+        <w:spacing w:after="0" w:line="240" w:lineRule="auto"/>
+        <w:rPr>
+          <w:b/>
+          <w:color w:val="2C3C57"/>
+        </w:rPr>
+      </w:pPr>
+    </w:p>
+    <w:p>
+      <w:pPr>
+        <w:spacing w:after="0" w:line="240" w:lineRule="auto"/>
+        <w:rPr>
+          <w:b/>
+          <w:color w:val="2C3C57"/>
+        </w:rPr>
+      </w:pPr>
+      <w:proofErr w:type="gramStart"/>
+      <w:r>
+        <w:rPr>
+          <w:b/>
+          <w:color w:val="2C3C57"/>
+        </w:rPr>
         <w:t>Vocabulary</w:t>
       </w:r>
-    </w:p>
-    <w:p>
-      <w:pPr>
-        <w:spacing w:after="0" w:line="240" w:lineRule="auto"/>
-        <w:rPr>
-          <w:b/>
-          <w:color w:val="2C3C57"/>
-        </w:rPr>
-      </w:pPr>
       <w:r>
         <w:rPr>
           <w:color w:val="2C3C57"/>
         </w:rPr>
         <w:t>{</w:t>
       </w:r>
-      <w:r>
-        <w:rPr>
-          <w:color w:val="2C3C57"/>
-        </w:rPr>
-        <w:t>#material</w:t>
+      <w:proofErr w:type="gramEnd"/>
+      <w:r>
+        <w:rPr>
+          <w:color w:val="2C3C57"/>
+        </w:rPr>
+        <w:t>#</w:t>
+      </w:r>
+      <w:proofErr w:type="spellStart"/>
+      <w:r>
+        <w:rPr>
+          <w:color w:val="2C3C57"/>
+        </w:rPr>
+        <w:t>material</w:t>
       </w:r>
       <w:r>
         <w:rPr>
@@ -1063,7 +1578,14 @@
         <w:rPr>
           <w:color w:val="2C3C57"/>
         </w:rPr>
-        <w:t>Resources-</w:t>
+        <w:t>Resources</w:t>
+      </w:r>
+      <w:proofErr w:type="spellEnd"/>
+      <w:r>
+        <w:rPr>
+          <w:color w:val="2C3C57"/>
+        </w:rPr>
+        <w:t>-</w:t>
       </w:r>
       <w:r>
         <w:rPr>
@@ -1088,7 +1610,22 @@
         <w:rPr>
           <w:color w:val="2C3C57"/>
         </w:rPr>
-        <w:t>{term} – {definition}</w:t>
+        <w:lastRenderedPageBreak/>
+        <w:t>{</w:t>
+      </w:r>
+      <w:proofErr w:type="gramStart"/>
+      <w:r>
+        <w:rPr>
+          <w:color w:val="2C3C57"/>
+        </w:rPr>
+        <w:t>term</w:t>
+      </w:r>
+      <w:proofErr w:type="gramEnd"/>
+      <w:r>
+        <w:rPr>
+          <w:color w:val="2C3C57"/>
+        </w:rPr>
+        <w:t>} – {definition}</w:t>
       </w:r>
     </w:p>
     <w:p>
@@ -1109,7 +1646,14 @@
         <w:rPr>
           <w:color w:val="2C3C57"/>
         </w:rPr>
-        <w:t>/material</w:t>
+        <w:t>/</w:t>
+      </w:r>
+      <w:proofErr w:type="spellStart"/>
+      <w:r>
+        <w:rPr>
+          <w:color w:val="2C3C57"/>
+        </w:rPr>
+        <w:t>material</w:t>
       </w:r>
       <w:r>
         <w:rPr>
@@ -1121,7 +1665,14 @@
         <w:rPr>
           <w:color w:val="2C3C57"/>
         </w:rPr>
-        <w:t>Resources-</w:t>
+        <w:t>Resources</w:t>
+      </w:r>
+      <w:proofErr w:type="spellEnd"/>
+      <w:r>
+        <w:rPr>
+          <w:color w:val="2C3C57"/>
+        </w:rPr>
+        <w:t>-</w:t>
       </w:r>
       <w:r>
         <w:rPr>
@@ -1151,6 +1702,28 @@
       </w:pPr>
       <w:r>
         <w:rPr>
+          <w:color w:val="2C3C57"/>
+        </w:rPr>
+        <w:t>{#</w:t>
+      </w:r>
+      <w:proofErr w:type="spellStart"/>
+      <w:proofErr w:type="gramStart"/>
+      <w:r>
+        <w:rPr>
+          <w:color w:val="2C3C57"/>
+        </w:rPr>
+        <w:t>hasbackground</w:t>
+      </w:r>
+      <w:proofErr w:type="spellEnd"/>
+      <w:proofErr w:type="gramEnd"/>
+      <w:r>
+        <w:rPr>
+          <w:color w:val="2C3C57"/>
+        </w:rPr>
+        <w:t>}</w:t>
+      </w:r>
+      <w:r>
+        <w:rPr>
           <w:b/>
           <w:color w:val="E84B37"/>
           <w:sz w:val="32"/>
@@ -1162,43 +1735,73 @@
       <w:pPr>
         <w:spacing w:after="0" w:line="240" w:lineRule="auto"/>
         <w:rPr>
-          <w:b/>
-          <w:color w:val="2C3C57"/>
-          <w:sz w:val="32"/>
-        </w:rPr>
-      </w:pPr>
-      <w:r>
-        <w:rPr>
-          <w:color w:val="2C3C57"/>
-        </w:rPr>
-        <w:t>{background}</w:t>
-      </w:r>
-    </w:p>
-    <w:p>
-      <w:pPr>
-        <w:spacing w:after="0" w:line="240" w:lineRule="auto"/>
-        <w:rPr>
-          <w:b/>
-          <w:color w:val="2C3C57"/>
-          <w:sz w:val="32"/>
-        </w:rPr>
-      </w:pPr>
-    </w:p>
-    <w:p>
-      <w:pPr>
-        <w:spacing w:after="0" w:line="240" w:lineRule="auto"/>
+          <w:color w:val="2C3C57"/>
+        </w:rPr>
+      </w:pPr>
+      <w:r>
+        <w:rPr>
+          <w:color w:val="2C3C57"/>
+        </w:rPr>
+        <w:t>{</w:t>
+      </w:r>
+      <w:proofErr w:type="gramStart"/>
+      <w:r>
+        <w:rPr>
+          <w:color w:val="2C3C57"/>
+        </w:rPr>
+        <w:t>background</w:t>
+      </w:r>
+      <w:proofErr w:type="gramEnd"/>
+      <w:r>
+        <w:rPr>
+          <w:color w:val="2C3C57"/>
+        </w:rPr>
+        <w:t>}</w:t>
+      </w:r>
+      <w:r>
+        <w:rPr>
+          <w:color w:val="2C3C57"/>
+        </w:rPr>
+        <w:t>{/</w:t>
+      </w:r>
+      <w:proofErr w:type="spellStart"/>
+      <w:r>
+        <w:rPr>
+          <w:color w:val="2C3C57"/>
+        </w:rPr>
+        <w:t>hasbackground</w:t>
+      </w:r>
+      <w:proofErr w:type="spellEnd"/>
+      <w:r>
+        <w:rPr>
+          <w:color w:val="2C3C57"/>
+        </w:rPr>
+        <w:t>}</w:t>
+      </w:r>
+    </w:p>
+    <w:p>
+      <w:pPr>
+        <w:spacing w:after="0" w:line="240" w:lineRule="auto"/>
+        <w:rPr>
+          <w:color w:val="2C3C57"/>
+        </w:rPr>
+      </w:pPr>
+    </w:p>
+    <w:p>
+      <w:pPr>
+        <w:spacing w:after="0" w:line="240" w:lineRule="auto"/>
+        <w:rPr>
+          <w:color w:val="2C3C57"/>
+        </w:rPr>
+      </w:pPr>
+      <w:bookmarkStart w:id="0" w:name="_GoBack"/>
+      <w:bookmarkEnd w:id="0"/>
+      <w:r>
         <w:rPr>
           <w:b/>
           <w:color w:val="E84B37"/>
           <w:sz w:val="32"/>
         </w:rPr>
-      </w:pPr>
-      <w:r>
-        <w:rPr>
-          <w:b/>
-          <w:color w:val="E84B37"/>
-          <w:sz w:val="32"/>
-        </w:rPr>
         <w:t>Instruction Plan</w:t>
       </w:r>
     </w:p>
@@ -1206,6 +1809,44 @@
       <w:pPr>
         <w:spacing w:after="0" w:line="240" w:lineRule="auto"/>
       </w:pPr>
+    </w:p>
+    <w:p>
+      <w:pPr>
+        <w:spacing w:after="0"/>
+        <w:rPr>
+          <w:b/>
+          <w:color w:val="3B6BA7"/>
+          <w:sz w:val="24"/>
+        </w:rPr>
+      </w:pPr>
+      <w:r>
+        <w:rPr>
+          <w:color w:val="2C3C57"/>
+        </w:rPr>
+        <w:t>{#</w:t>
+      </w:r>
+      <w:proofErr w:type="spellStart"/>
+      <w:proofErr w:type="gramStart"/>
+      <w:r>
+        <w:rPr>
+          <w:color w:val="2C3C57"/>
+        </w:rPr>
+        <w:t>hasmaterialResources</w:t>
+      </w:r>
+      <w:proofErr w:type="gramEnd"/>
+      <w:r>
+        <w:rPr>
+          <w:color w:val="2C3C57"/>
+        </w:rPr>
+        <w:t>-teacherTips</w:t>
+      </w:r>
+      <w:proofErr w:type="spellEnd"/>
+      <w:r>
+        <w:rPr>
+          <w:color w:val="2C3C57"/>
+        </w:rPr>
+        <w:t>}</w:t>
+      </w:r>
     </w:p>
     <w:tbl>
       <w:tblPr>
@@ -1274,7 +1915,29 @@
               <w:rPr>
                 <w:color w:val="2C3C57"/>
               </w:rPr>
-              <w:t>{#materialResources-teacherTips}</w:t>
+              <w:t>{#</w:t>
+            </w:r>
+            <w:proofErr w:type="spellStart"/>
+            <w:proofErr w:type="gramStart"/>
+            <w:r>
+              <w:rPr>
+                <w:color w:val="2C3C57"/>
+              </w:rPr>
+              <w:t>materialResources</w:t>
+            </w:r>
+            <w:proofErr w:type="gramEnd"/>
+            <w:r>
+              <w:rPr>
+                <w:color w:val="2C3C57"/>
+              </w:rPr>
+              <w:t>-teacherTips</w:t>
+            </w:r>
+            <w:proofErr w:type="spellEnd"/>
+            <w:r>
+              <w:rPr>
+                <w:color w:val="2C3C57"/>
+              </w:rPr>
+              <w:t>}</w:t>
             </w:r>
           </w:p>
           <w:p>
@@ -1295,12 +1958,14 @@
               </w:rPr>
               <w:t>{</w:t>
             </w:r>
+            <w:proofErr w:type="gramStart"/>
             <w:r>
               <w:rPr>
                 <w:color w:val="2C3C57"/>
               </w:rPr>
               <w:t>tip</w:t>
             </w:r>
+            <w:proofErr w:type="gramEnd"/>
             <w:r>
               <w:rPr>
                 <w:color w:val="2C3C57"/>
@@ -1319,7 +1984,21 @@
               <w:rPr>
                 <w:color w:val="2C3C57"/>
               </w:rPr>
-              <w:t>{/materialResources-teacherTips}</w:t>
+              <w:t>{/</w:t>
+            </w:r>
+            <w:proofErr w:type="spellStart"/>
+            <w:r>
+              <w:rPr>
+                <w:color w:val="2C3C57"/>
+              </w:rPr>
+              <w:t>materialResources-teacherTips</w:t>
+            </w:r>
+            <w:proofErr w:type="spellEnd"/>
+            <w:r>
+              <w:rPr>
+                <w:color w:val="2C3C57"/>
+              </w:rPr>
+              <w:t>}</w:t>
             </w:r>
           </w:p>
         </w:tc>
@@ -1329,6 +2008,34 @@
       <w:pPr>
         <w:spacing w:after="0" w:line="240" w:lineRule="auto"/>
         <w:rPr>
+          <w:color w:val="2C3C57"/>
+        </w:rPr>
+      </w:pPr>
+      <w:r>
+        <w:rPr>
+          <w:color w:val="2C3C57"/>
+        </w:rPr>
+        <w:t>{/</w:t>
+      </w:r>
+      <w:proofErr w:type="spellStart"/>
+      <w:r>
+        <w:rPr>
+          <w:color w:val="2C3C57"/>
+        </w:rPr>
+        <w:t>hasmaterialResources-teacherTips</w:t>
+      </w:r>
+      <w:proofErr w:type="spellEnd"/>
+      <w:r>
+        <w:rPr>
+          <w:color w:val="2C3C57"/>
+        </w:rPr>
+        <w:t>}</w:t>
+      </w:r>
+    </w:p>
+    <w:p>
+      <w:pPr>
+        <w:spacing w:after="0" w:line="240" w:lineRule="auto"/>
+        <w:rPr>
           <w:b/>
           <w:color w:val="2C3C57"/>
           <w:sz w:val="32"/>
@@ -1346,92 +2053,146 @@
       </w:pPr>
       <w:r>
         <w:rPr>
+          <w:color w:val="2C3C57"/>
+        </w:rPr>
+        <w:t>{#</w:t>
+      </w:r>
+      <w:proofErr w:type="spellStart"/>
+      <w:proofErr w:type="gramStart"/>
+      <w:r>
+        <w:rPr>
+          <w:color w:val="2C3C57"/>
+        </w:rPr>
+        <w:t>hasinstructionPlan</w:t>
+      </w:r>
+      <w:proofErr w:type="spellEnd"/>
+      <w:proofErr w:type="gramEnd"/>
+      <w:r>
+        <w:rPr>
+          <w:color w:val="2C3C57"/>
+        </w:rPr>
+        <w:t>-engage}</w:t>
+      </w:r>
+    </w:p>
+    <w:p>
+      <w:pPr>
+        <w:spacing w:after="0" w:line="240" w:lineRule="auto"/>
+        <w:rPr>
           <w:b/>
           <w:color w:val="3B6BA7"/>
           <w:sz w:val="24"/>
         </w:rPr>
-        <w:t>ENGAGE</w:t>
-      </w:r>
-    </w:p>
-    <w:p>
-      <w:pPr>
-        <w:spacing w:after="0" w:line="240" w:lineRule="auto"/>
-        <w:rPr>
-          <w:b/>
-          <w:color w:val="2C3C57"/>
-          <w:sz w:val="32"/>
-        </w:rPr>
-      </w:pPr>
-      <w:r>
-        <w:rPr>
-          <w:color w:val="2C3C57"/>
-        </w:rPr>
-        <w:t>{instructionPlan</w:t>
-      </w:r>
-      <w:r>
-        <w:rPr>
-          <w:color w:val="2C3C57"/>
-        </w:rPr>
-        <w:t>-engage}</w:t>
-      </w:r>
-    </w:p>
-    <w:p>
-      <w:pPr>
-        <w:spacing w:after="0" w:line="240" w:lineRule="auto"/>
-        <w:rPr>
-          <w:b/>
-          <w:color w:val="2C3C57"/>
-          <w:sz w:val="32"/>
-        </w:rPr>
-      </w:pPr>
-    </w:p>
-    <w:p>
-      <w:pPr>
-        <w:spacing w:after="0" w:line="240" w:lineRule="auto"/>
+      </w:pPr>
+      <w:r>
         <w:rPr>
           <w:b/>
           <w:color w:val="3B6BA7"/>
           <w:sz w:val="24"/>
         </w:rPr>
-      </w:pPr>
-      <w:r>
+        <w:t>ENGAGE</w:t>
+      </w:r>
+    </w:p>
+    <w:p>
+      <w:pPr>
+        <w:spacing w:after="0" w:line="240" w:lineRule="auto"/>
+        <w:rPr>
+          <w:color w:val="2C3C57"/>
+        </w:rPr>
+      </w:pPr>
+      <w:r>
+        <w:rPr>
+          <w:color w:val="2C3C57"/>
+        </w:rPr>
+        <w:t>{</w:t>
+      </w:r>
+      <w:proofErr w:type="spellStart"/>
+      <w:proofErr w:type="gramStart"/>
+      <w:r>
+        <w:rPr>
+          <w:color w:val="2C3C57"/>
+        </w:rPr>
+        <w:t>instructionPlan</w:t>
+      </w:r>
+      <w:proofErr w:type="spellEnd"/>
+      <w:proofErr w:type="gramEnd"/>
+      <w:r>
+        <w:rPr>
+          <w:color w:val="2C3C57"/>
+        </w:rPr>
+        <w:t>-engage}</w:t>
+      </w:r>
+    </w:p>
+    <w:p>
+      <w:pPr>
+        <w:spacing w:after="0" w:line="240" w:lineRule="auto"/>
+        <w:rPr>
+          <w:b/>
+          <w:color w:val="2C3C57"/>
+          <w:sz w:val="32"/>
+        </w:rPr>
+      </w:pPr>
+      <w:r>
+        <w:rPr>
+          <w:color w:val="2C3C57"/>
+        </w:rPr>
+        <w:t>{/</w:t>
+      </w:r>
+      <w:proofErr w:type="spellStart"/>
+      <w:r>
+        <w:rPr>
+          <w:color w:val="2C3C57"/>
+        </w:rPr>
+        <w:t>hasinstructionPlan</w:t>
+      </w:r>
+      <w:proofErr w:type="spellEnd"/>
+      <w:r>
+        <w:rPr>
+          <w:color w:val="2C3C57"/>
+        </w:rPr>
+        <w:t>-engage}</w:t>
+      </w:r>
+    </w:p>
+    <w:p>
+      <w:pPr>
+        <w:spacing w:after="0" w:line="240" w:lineRule="auto"/>
+        <w:rPr>
+          <w:b/>
+          <w:color w:val="2C3C57"/>
+          <w:sz w:val="32"/>
+        </w:rPr>
+      </w:pPr>
+    </w:p>
+    <w:p>
+      <w:pPr>
+        <w:spacing w:after="0" w:line="240" w:lineRule="auto"/>
         <w:rPr>
           <w:b/>
           <w:color w:val="3B6BA7"/>
           <w:sz w:val="24"/>
         </w:rPr>
-        <w:t>EXPLORE</w:t>
-      </w:r>
-    </w:p>
-    <w:p>
-      <w:pPr>
-        <w:spacing w:after="0" w:line="240" w:lineRule="auto"/>
-        <w:rPr>
-          <w:color w:val="2C3C57"/>
-        </w:rPr>
-      </w:pPr>
-      <w:r>
-        <w:rPr>
-          <w:color w:val="2C3C57"/>
-        </w:rPr>
-        <w:t>{instructionPlan</w:t>
-      </w:r>
+      </w:pPr>
+      <w:r>
+        <w:rPr>
+          <w:color w:val="2C3C57"/>
+        </w:rPr>
+        <w:t>{#</w:t>
+      </w:r>
+      <w:proofErr w:type="spellStart"/>
+      <w:proofErr w:type="gramStart"/>
+      <w:r>
+        <w:rPr>
+          <w:color w:val="2C3C57"/>
+        </w:rPr>
+        <w:t>hasinstructionPlan</w:t>
+      </w:r>
+      <w:proofErr w:type="spellEnd"/>
+      <w:proofErr w:type="gramEnd"/>
       <w:r>
         <w:rPr>
           <w:color w:val="2C3C57"/>
         </w:rPr>
         <w:t>-explore}</w:t>
       </w:r>
-    </w:p>
-    <w:p>
-      <w:pPr>
-        <w:spacing w:after="0" w:line="240" w:lineRule="auto"/>
-        <w:rPr>
-          <w:b/>
-          <w:color w:val="2C3C57"/>
-          <w:sz w:val="32"/>
-        </w:rPr>
-      </w:pPr>
     </w:p>
     <w:p>
       <w:pPr>
@@ -1448,21 +2209,65 @@
           <w:color w:val="3B6BA7"/>
           <w:sz w:val="24"/>
         </w:rPr>
-        <w:t>EXPLAIN</w:t>
-      </w:r>
-    </w:p>
-    <w:p>
-      <w:pPr>
-        <w:spacing w:after="0" w:line="240" w:lineRule="auto"/>
-        <w:rPr>
-          <w:color w:val="2C3C57"/>
-        </w:rPr>
-      </w:pPr>
-      <w:r>
-        <w:rPr>
-          <w:color w:val="2C3C57"/>
-        </w:rPr>
-        <w:t>{instructionPlan-explain}</w:t>
+        <w:t>EXPLORE</w:t>
+      </w:r>
+    </w:p>
+    <w:p>
+      <w:pPr>
+        <w:spacing w:after="0" w:line="240" w:lineRule="auto"/>
+        <w:rPr>
+          <w:color w:val="2C3C57"/>
+        </w:rPr>
+      </w:pPr>
+      <w:r>
+        <w:rPr>
+          <w:color w:val="2C3C57"/>
+        </w:rPr>
+        <w:t>{</w:t>
+      </w:r>
+      <w:proofErr w:type="spellStart"/>
+      <w:proofErr w:type="gramStart"/>
+      <w:r>
+        <w:rPr>
+          <w:color w:val="2C3C57"/>
+        </w:rPr>
+        <w:t>instructionPlan</w:t>
+      </w:r>
+      <w:proofErr w:type="spellEnd"/>
+      <w:proofErr w:type="gramEnd"/>
+      <w:r>
+        <w:rPr>
+          <w:color w:val="2C3C57"/>
+        </w:rPr>
+        <w:t>-explore}</w:t>
+      </w:r>
+    </w:p>
+    <w:p>
+      <w:pPr>
+        <w:spacing w:after="0" w:line="240" w:lineRule="auto"/>
+        <w:rPr>
+          <w:color w:val="2C3C57"/>
+        </w:rPr>
+      </w:pPr>
+      <w:r>
+        <w:rPr>
+          <w:color w:val="2C3C57"/>
+        </w:rPr>
+        <w:t>{/</w:t>
+      </w:r>
+      <w:proofErr w:type="spellStart"/>
+      <w:r>
+        <w:rPr>
+          <w:color w:val="2C3C57"/>
+        </w:rPr>
+        <w:t>hasinstructionPlan</w:t>
+      </w:r>
+      <w:proofErr w:type="spellEnd"/>
+      <w:r>
+        <w:rPr>
+          <w:color w:val="2C3C57"/>
+        </w:rPr>
+        <w:t>-explore}</w:t>
       </w:r>
     </w:p>
     <w:p>
@@ -1486,52 +2291,278 @@
       </w:pPr>
       <w:r>
         <w:rPr>
+          <w:color w:val="2C3C57"/>
+        </w:rPr>
+        <w:t>{#</w:t>
+      </w:r>
+      <w:proofErr w:type="spellStart"/>
+      <w:proofErr w:type="gramStart"/>
+      <w:r>
+        <w:rPr>
+          <w:color w:val="2C3C57"/>
+        </w:rPr>
+        <w:t>hasinstructionPlan</w:t>
+      </w:r>
+      <w:proofErr w:type="spellEnd"/>
+      <w:proofErr w:type="gramEnd"/>
+      <w:r>
+        <w:rPr>
+          <w:color w:val="2C3C57"/>
+        </w:rPr>
+        <w:t>-explain}</w:t>
+      </w:r>
+    </w:p>
+    <w:p>
+      <w:pPr>
+        <w:spacing w:after="0" w:line="240" w:lineRule="auto"/>
+        <w:rPr>
           <w:b/>
           <w:color w:val="3B6BA7"/>
           <w:sz w:val="24"/>
         </w:rPr>
-        <w:t>ELABORATE</w:t>
-      </w:r>
-    </w:p>
-    <w:p>
-      <w:pPr>
-        <w:spacing w:after="0" w:line="240" w:lineRule="auto"/>
-        <w:rPr>
-          <w:color w:val="2C3C57"/>
-        </w:rPr>
-      </w:pPr>
-      <w:r>
-        <w:rPr>
-          <w:color w:val="2C3C57"/>
-        </w:rPr>
-        <w:t>{instructionPlan-elaborate}</w:t>
-      </w:r>
-    </w:p>
-    <w:p>
-      <w:pPr>
-        <w:spacing w:after="0" w:line="240" w:lineRule="auto"/>
-        <w:rPr>
-          <w:b/>
-          <w:color w:val="2C3C57"/>
-          <w:sz w:val="32"/>
-        </w:rPr>
-      </w:pPr>
-    </w:p>
-    <w:p>
-      <w:pPr>
-        <w:spacing w:after="0" w:line="240" w:lineRule="auto"/>
+      </w:pPr>
+      <w:r>
         <w:rPr>
           <w:b/>
           <w:color w:val="3B6BA7"/>
           <w:sz w:val="24"/>
         </w:rPr>
-      </w:pPr>
-      <w:r>
+        <w:t>EXPLAIN</w:t>
+      </w:r>
+    </w:p>
+    <w:p>
+      <w:pPr>
+        <w:spacing w:after="0" w:line="240" w:lineRule="auto"/>
+        <w:rPr>
+          <w:color w:val="2C3C57"/>
+        </w:rPr>
+      </w:pPr>
+      <w:r>
+        <w:rPr>
+          <w:color w:val="2C3C57"/>
+        </w:rPr>
+        <w:t>{</w:t>
+      </w:r>
+      <w:proofErr w:type="spellStart"/>
+      <w:proofErr w:type="gramStart"/>
+      <w:r>
+        <w:rPr>
+          <w:color w:val="2C3C57"/>
+        </w:rPr>
+        <w:t>instructionPlan</w:t>
+      </w:r>
+      <w:proofErr w:type="spellEnd"/>
+      <w:proofErr w:type="gramEnd"/>
+      <w:r>
+        <w:rPr>
+          <w:color w:val="2C3C57"/>
+        </w:rPr>
+        <w:t>-explain}</w:t>
+      </w:r>
+    </w:p>
+    <w:p>
+      <w:pPr>
+        <w:spacing w:after="0" w:line="240" w:lineRule="auto"/>
+        <w:rPr>
+          <w:color w:val="2C3C57"/>
+        </w:rPr>
+      </w:pPr>
+      <w:r>
+        <w:rPr>
+          <w:color w:val="2C3C57"/>
+        </w:rPr>
+        <w:t>{/</w:t>
+      </w:r>
+      <w:proofErr w:type="spellStart"/>
+      <w:r>
+        <w:rPr>
+          <w:color w:val="2C3C57"/>
+        </w:rPr>
+        <w:t>hasinstructionPlan</w:t>
+      </w:r>
+      <w:proofErr w:type="spellEnd"/>
+      <w:r>
+        <w:rPr>
+          <w:color w:val="2C3C57"/>
+        </w:rPr>
+        <w:t>-explain}</w:t>
+      </w:r>
+    </w:p>
+    <w:p>
+      <w:pPr>
+        <w:spacing w:after="0" w:line="240" w:lineRule="auto"/>
+        <w:rPr>
+          <w:b/>
+          <w:color w:val="2C3C57"/>
+          <w:sz w:val="32"/>
+        </w:rPr>
+      </w:pPr>
+    </w:p>
+    <w:p>
+      <w:pPr>
+        <w:spacing w:after="0" w:line="240" w:lineRule="auto"/>
         <w:rPr>
           <w:b/>
           <w:color w:val="3B6BA7"/>
           <w:sz w:val="24"/>
         </w:rPr>
+      </w:pPr>
+      <w:r>
+        <w:rPr>
+          <w:color w:val="2C3C57"/>
+        </w:rPr>
+        <w:t>{#</w:t>
+      </w:r>
+      <w:proofErr w:type="spellStart"/>
+      <w:proofErr w:type="gramStart"/>
+      <w:r>
+        <w:rPr>
+          <w:color w:val="2C3C57"/>
+        </w:rPr>
+        <w:t>hasinstructionPlan</w:t>
+      </w:r>
+      <w:proofErr w:type="spellEnd"/>
+      <w:proofErr w:type="gramEnd"/>
+      <w:r>
+        <w:rPr>
+          <w:color w:val="2C3C57"/>
+        </w:rPr>
+        <w:t>-elaborate}</w:t>
+      </w:r>
+    </w:p>
+    <w:p>
+      <w:pPr>
+        <w:spacing w:after="0" w:line="240" w:lineRule="auto"/>
+        <w:rPr>
+          <w:b/>
+          <w:color w:val="3B6BA7"/>
+          <w:sz w:val="24"/>
+        </w:rPr>
+      </w:pPr>
+      <w:r>
+        <w:rPr>
+          <w:b/>
+          <w:color w:val="3B6BA7"/>
+          <w:sz w:val="24"/>
+        </w:rPr>
+        <w:t>ELABORATE</w:t>
+      </w:r>
+    </w:p>
+    <w:p>
+      <w:pPr>
+        <w:spacing w:after="0" w:line="240" w:lineRule="auto"/>
+        <w:rPr>
+          <w:color w:val="2C3C57"/>
+        </w:rPr>
+      </w:pPr>
+      <w:r>
+        <w:rPr>
+          <w:color w:val="2C3C57"/>
+        </w:rPr>
+        <w:t>{</w:t>
+      </w:r>
+      <w:proofErr w:type="spellStart"/>
+      <w:proofErr w:type="gramStart"/>
+      <w:r>
+        <w:rPr>
+          <w:color w:val="2C3C57"/>
+        </w:rPr>
+        <w:t>instructionPlan</w:t>
+      </w:r>
+      <w:proofErr w:type="spellEnd"/>
+      <w:proofErr w:type="gramEnd"/>
+      <w:r>
+        <w:rPr>
+          <w:color w:val="2C3C57"/>
+        </w:rPr>
+        <w:t>-elaborate}</w:t>
+      </w:r>
+    </w:p>
+    <w:p>
+      <w:pPr>
+        <w:spacing w:after="0" w:line="240" w:lineRule="auto"/>
+        <w:rPr>
+          <w:color w:val="2C3C57"/>
+        </w:rPr>
+      </w:pPr>
+      <w:r>
+        <w:rPr>
+          <w:color w:val="2C3C57"/>
+        </w:rPr>
+        <w:t>{/</w:t>
+      </w:r>
+      <w:proofErr w:type="spellStart"/>
+      <w:r>
+        <w:rPr>
+          <w:color w:val="2C3C57"/>
+        </w:rPr>
+        <w:t>hasinstructionPlan</w:t>
+      </w:r>
+      <w:proofErr w:type="spellEnd"/>
+      <w:r>
+        <w:rPr>
+          <w:color w:val="2C3C57"/>
+        </w:rPr>
+        <w:t>-elaborate}</w:t>
+      </w:r>
+    </w:p>
+    <w:p>
+      <w:pPr>
+        <w:spacing w:after="0" w:line="240" w:lineRule="auto"/>
+        <w:rPr>
+          <w:b/>
+          <w:color w:val="2C3C57"/>
+          <w:sz w:val="32"/>
+        </w:rPr>
+      </w:pPr>
+    </w:p>
+    <w:p>
+      <w:pPr>
+        <w:spacing w:after="0" w:line="240" w:lineRule="auto"/>
+        <w:rPr>
+          <w:b/>
+          <w:color w:val="3B6BA7"/>
+          <w:sz w:val="24"/>
+        </w:rPr>
+      </w:pPr>
+      <w:r>
+        <w:rPr>
+          <w:color w:val="2C3C57"/>
+        </w:rPr>
+        <w:t>{#</w:t>
+      </w:r>
+      <w:proofErr w:type="spellStart"/>
+      <w:proofErr w:type="gramStart"/>
+      <w:r>
+        <w:rPr>
+          <w:color w:val="2C3C57"/>
+        </w:rPr>
+        <w:t>hasinstructionPlan</w:t>
+      </w:r>
+      <w:proofErr w:type="spellEnd"/>
+      <w:proofErr w:type="gramEnd"/>
+      <w:r>
+        <w:rPr>
+          <w:color w:val="2C3C57"/>
+        </w:rPr>
+        <w:t>-evaluate}</w:t>
+      </w:r>
+    </w:p>
+    <w:p>
+      <w:pPr>
+        <w:spacing w:after="0" w:line="240" w:lineRule="auto"/>
+        <w:rPr>
+          <w:b/>
+          <w:color w:val="3B6BA7"/>
+          <w:sz w:val="24"/>
+        </w:rPr>
+      </w:pPr>
+      <w:r>
+        <w:rPr>
+          <w:b/>
+          <w:color w:val="3B6BA7"/>
+          <w:sz w:val="24"/>
+        </w:rPr>
         <w:t>EVALUATE</w:t>
       </w:r>
     </w:p>
@@ -1546,34 +2577,74 @@
         <w:rPr>
           <w:color w:val="2C3C57"/>
         </w:rPr>
-        <w:t>{instructionPlan-evaluate}</w:t>
-      </w:r>
-    </w:p>
-    <w:p>
-      <w:pPr>
-        <w:spacing w:after="0" w:line="240" w:lineRule="auto"/>
-        <w:rPr>
-          <w:b/>
-          <w:color w:val="2C3C57"/>
-          <w:sz w:val="32"/>
-        </w:rPr>
-      </w:pPr>
-    </w:p>
-    <w:p>
-      <w:pPr>
-        <w:spacing w:after="0" w:line="240" w:lineRule="auto"/>
+        <w:t>{</w:t>
+      </w:r>
+      <w:proofErr w:type="spellStart"/>
+      <w:proofErr w:type="gramStart"/>
+      <w:r>
+        <w:rPr>
+          <w:color w:val="2C3C57"/>
+        </w:rPr>
+        <w:t>instructionPlan</w:t>
+      </w:r>
+      <w:proofErr w:type="spellEnd"/>
+      <w:proofErr w:type="gramEnd"/>
+      <w:r>
+        <w:rPr>
+          <w:color w:val="2C3C57"/>
+        </w:rPr>
+        <w:t>-evaluate}</w:t>
+      </w:r>
+    </w:p>
+    <w:p>
+      <w:pPr>
+        <w:spacing w:after="0" w:line="240" w:lineRule="auto"/>
+        <w:rPr>
+          <w:color w:val="2C3C57"/>
+        </w:rPr>
+      </w:pPr>
+      <w:r>
+        <w:rPr>
+          <w:color w:val="2C3C57"/>
+        </w:rPr>
+        <w:t>{/</w:t>
+      </w:r>
+      <w:proofErr w:type="spellStart"/>
+      <w:r>
+        <w:rPr>
+          <w:color w:val="2C3C57"/>
+        </w:rPr>
+        <w:t>hasinstructionPlan</w:t>
+      </w:r>
+      <w:proofErr w:type="spellEnd"/>
+      <w:r>
+        <w:rPr>
+          <w:color w:val="2C3C57"/>
+        </w:rPr>
+        <w:t>-evaluate}</w:t>
+      </w:r>
+    </w:p>
+    <w:p>
+      <w:pPr>
+        <w:spacing w:after="0" w:line="240" w:lineRule="auto"/>
+        <w:rPr>
+          <w:color w:val="2C3C57"/>
+        </w:rPr>
+      </w:pPr>
+    </w:p>
+    <w:p>
+      <w:pPr>
+        <w:spacing w:after="0" w:line="240" w:lineRule="auto"/>
+        <w:rPr>
+          <w:color w:val="2C3C57"/>
+        </w:rPr>
+      </w:pPr>
+      <w:r>
         <w:rPr>
           <w:b/>
           <w:color w:val="E84B37"/>
           <w:sz w:val="32"/>
         </w:rPr>
-      </w:pPr>
-      <w:r>
-        <w:rPr>
-          <w:b/>
-          <w:color w:val="E84B37"/>
-          <w:sz w:val="32"/>
-        </w:rPr>
         <w:t>Standards</w:t>
       </w:r>
     </w:p>
@@ -1590,6 +2661,7 @@
           <w:b/>
           <w:color w:val="2C3C57"/>
         </w:rPr>
+        <w:lastRenderedPageBreak/>
         <w:t xml:space="preserve">New York City Science Scope &amp; Sequence </w:t>
       </w:r>
       <w:r>
@@ -1604,27 +2676,37 @@
           <w:b/>
           <w:color w:val="2C3C57"/>
         </w:rPr>
-        <w:t xml:space="preserve"> Units</w:t>
-      </w:r>
-      <w:r>
-        <w:rPr>
-          <w:b/>
-          <w:color w:val="2C3C57"/>
-        </w:rPr>
-        <w:br/>
-      </w:r>
-      <w:r>
-        <w:rPr>
-          <w:color w:val="2C3C57"/>
-        </w:rPr>
-        <w:t>{#standards-</w:t>
-      </w:r>
+        <w:t xml:space="preserve"> </w:t>
+      </w:r>
+      <w:proofErr w:type="gramStart"/>
+      <w:r>
+        <w:rPr>
+          <w:b/>
+          <w:color w:val="2C3C57"/>
+        </w:rPr>
+        <w:t>Units</w:t>
+      </w:r>
+      <w:r>
+        <w:rPr>
+          <w:color w:val="2C3C57"/>
+        </w:rPr>
+        <w:t>{</w:t>
+      </w:r>
+      <w:proofErr w:type="gramEnd"/>
+      <w:r>
+        <w:rPr>
+          <w:color w:val="2C3C57"/>
+        </w:rPr>
+        <w:t>#standards-</w:t>
+      </w:r>
+      <w:proofErr w:type="spellStart"/>
       <w:r>
         <w:rPr>
           <w:color w:val="2C3C57"/>
         </w:rPr>
         <w:t>nycsssUnits</w:t>
       </w:r>
+      <w:proofErr w:type="spellEnd"/>
       <w:r>
         <w:rPr>
           <w:color w:val="2C3C57"/>
@@ -1648,7 +2730,21 @@
         <w:rPr>
           <w:color w:val="2C3C57"/>
         </w:rPr>
-        <w:t>{header} – {description}</w:t>
+        <w:t>{</w:t>
+      </w:r>
+      <w:proofErr w:type="gramStart"/>
+      <w:r>
+        <w:rPr>
+          <w:color w:val="2C3C57"/>
+        </w:rPr>
+        <w:t>header</w:t>
+      </w:r>
+      <w:proofErr w:type="gramEnd"/>
+      <w:r>
+        <w:rPr>
+          <w:color w:val="2C3C57"/>
+        </w:rPr>
+        <w:t>} – {description}</w:t>
       </w:r>
     </w:p>
     <w:p>
@@ -1664,12 +2760,14 @@
         </w:rPr>
         <w:t>{/standards-</w:t>
       </w:r>
+      <w:proofErr w:type="spellStart"/>
       <w:r>
         <w:rPr>
           <w:color w:val="2C3C57"/>
         </w:rPr>
         <w:t>nycsssUnits</w:t>
       </w:r>
+      <w:proofErr w:type="spellEnd"/>
       <w:r>
         <w:rPr>
           <w:color w:val="2C3C57"/>
@@ -1722,6 +2820,7 @@
         </w:rPr>
         <w:t xml:space="preserve"> </w:t>
       </w:r>
+      <w:proofErr w:type="gramStart"/>
       <w:r>
         <w:rPr>
           <w:b/>
@@ -1731,23 +2830,25 @@
       </w:r>
       <w:r>
         <w:rPr>
-          <w:b/>
-          <w:color w:val="2C3C57"/>
-        </w:rPr>
-        <w:br/>
-      </w:r>
-      <w:r>
-        <w:rPr>
-          <w:color w:val="2C3C57"/>
-        </w:rPr>
-        <w:t>{#standards-</w:t>
-      </w:r>
+          <w:color w:val="2C3C57"/>
+        </w:rPr>
+        <w:t>{</w:t>
+      </w:r>
+      <w:proofErr w:type="gramEnd"/>
+      <w:r>
+        <w:rPr>
+          <w:color w:val="2C3C57"/>
+        </w:rPr>
+        <w:t>#standards-</w:t>
+      </w:r>
+      <w:proofErr w:type="spellStart"/>
       <w:r>
         <w:rPr>
           <w:color w:val="2C3C57"/>
         </w:rPr>
         <w:t>nysssKeyIdeas</w:t>
       </w:r>
+      <w:proofErr w:type="spellEnd"/>
       <w:r>
         <w:rPr>
           <w:color w:val="2C3C57"/>
@@ -1771,7 +2872,21 @@
         <w:rPr>
           <w:color w:val="2C3C57"/>
         </w:rPr>
-        <w:t>{header} – {description}</w:t>
+        <w:t>{</w:t>
+      </w:r>
+      <w:proofErr w:type="gramStart"/>
+      <w:r>
+        <w:rPr>
+          <w:color w:val="2C3C57"/>
+        </w:rPr>
+        <w:t>header</w:t>
+      </w:r>
+      <w:proofErr w:type="gramEnd"/>
+      <w:r>
+        <w:rPr>
+          <w:color w:val="2C3C57"/>
+        </w:rPr>
+        <w:t>} – {description}</w:t>
       </w:r>
     </w:p>
     <w:p>
@@ -1787,12 +2902,14 @@
         </w:rPr>
         <w:t>{/standards-</w:t>
       </w:r>
+      <w:proofErr w:type="spellStart"/>
       <w:r>
         <w:rPr>
           <w:color w:val="2C3C57"/>
         </w:rPr>
         <w:t>nysssKeyIdeas</w:t>
       </w:r>
+      <w:proofErr w:type="spellEnd"/>
       <w:r>
         <w:rPr>
           <w:color w:val="2C3C57"/>
@@ -1851,12 +2968,14 @@
         </w:rPr>
         <w:t>{#standards-</w:t>
       </w:r>
+      <w:proofErr w:type="spellStart"/>
       <w:r>
         <w:rPr>
           <w:color w:val="2C3C57"/>
         </w:rPr>
         <w:t>nysssMajorUnderstandings</w:t>
       </w:r>
+      <w:proofErr w:type="spellEnd"/>
       <w:r>
         <w:rPr>
           <w:color w:val="2C3C57"/>
@@ -1882,12 +3001,14 @@
         </w:rPr>
         <w:t>{</w:t>
       </w:r>
+      <w:proofErr w:type="gramStart"/>
       <w:r>
         <w:rPr>
           <w:color w:val="2C3C57"/>
         </w:rPr>
         <w:t>code</w:t>
       </w:r>
+      <w:proofErr w:type="gramEnd"/>
       <w:r>
         <w:rPr>
           <w:color w:val="2C3C57"/>
@@ -1908,12 +3029,14 @@
         </w:rPr>
         <w:t>{/standards-</w:t>
       </w:r>
+      <w:proofErr w:type="spellStart"/>
       <w:r>
         <w:rPr>
           <w:color w:val="2C3C57"/>
         </w:rPr>
         <w:t>nysssMajorUnderstandings</w:t>
       </w:r>
+      <w:proofErr w:type="spellEnd"/>
       <w:r>
         <w:rPr>
           <w:color w:val="2C3C57"/>
@@ -1972,12 +3095,14 @@
         </w:rPr>
         <w:t>{#standards-</w:t>
       </w:r>
+      <w:proofErr w:type="spellStart"/>
       <w:r>
         <w:rPr>
           <w:color w:val="2C3C57"/>
         </w:rPr>
         <w:t>nysssMst</w:t>
       </w:r>
+      <w:proofErr w:type="spellEnd"/>
       <w:r>
         <w:rPr>
           <w:color w:val="2C3C57"/>
@@ -2003,12 +3128,14 @@
         </w:rPr>
         <w:t>{</w:t>
       </w:r>
+      <w:proofErr w:type="gramStart"/>
       <w:r>
         <w:rPr>
           <w:color w:val="2C3C57"/>
         </w:rPr>
         <w:t>code</w:t>
       </w:r>
+      <w:proofErr w:type="gramEnd"/>
       <w:r>
         <w:rPr>
           <w:color w:val="2C3C57"/>
@@ -2029,12 +3156,14 @@
         </w:rPr>
         <w:t>{/standards-</w:t>
       </w:r>
+      <w:proofErr w:type="spellStart"/>
       <w:r>
         <w:rPr>
           <w:color w:val="2C3C57"/>
         </w:rPr>
         <w:t>nysssMst</w:t>
       </w:r>
+      <w:proofErr w:type="spellEnd"/>
       <w:r>
         <w:rPr>
           <w:color w:val="2C3C57"/>
@@ -2093,12 +3222,14 @@
         </w:rPr>
         <w:t>{#standards-</w:t>
       </w:r>
+      <w:proofErr w:type="spellStart"/>
       <w:r>
         <w:rPr>
           <w:color w:val="2C3C57"/>
         </w:rPr>
         <w:t>ngssDisciplinaryCoreIdeas</w:t>
       </w:r>
+      <w:proofErr w:type="spellEnd"/>
       <w:r>
         <w:rPr>
           <w:color w:val="2C3C57"/>
@@ -2122,7 +3253,21 @@
         <w:rPr>
           <w:color w:val="2C3C57"/>
         </w:rPr>
-        <w:t>{header} – {description}</w:t>
+        <w:t>{</w:t>
+      </w:r>
+      <w:proofErr w:type="gramStart"/>
+      <w:r>
+        <w:rPr>
+          <w:color w:val="2C3C57"/>
+        </w:rPr>
+        <w:t>header</w:t>
+      </w:r>
+      <w:proofErr w:type="gramEnd"/>
+      <w:r>
+        <w:rPr>
+          <w:color w:val="2C3C57"/>
+        </w:rPr>
+        <w:t>} – {description}</w:t>
       </w:r>
     </w:p>
     <w:p>
@@ -2138,12 +3283,14 @@
         </w:rPr>
         <w:t>{/standards-</w:t>
       </w:r>
+      <w:proofErr w:type="spellStart"/>
       <w:r>
         <w:rPr>
           <w:color w:val="2C3C57"/>
         </w:rPr>
         <w:t>ngssDisciplinaryCoreIdeas</w:t>
       </w:r>
+      <w:proofErr w:type="spellEnd"/>
       <w:r>
         <w:rPr>
           <w:color w:val="2C3C57"/>
@@ -2201,12 +3348,14 @@
         </w:rPr>
         <w:t>{#standards-</w:t>
       </w:r>
+      <w:proofErr w:type="spellStart"/>
       <w:r>
         <w:rPr>
           <w:color w:val="2C3C57"/>
         </w:rPr>
         <w:t>ngssScienceEngineeringPractices</w:t>
       </w:r>
+      <w:proofErr w:type="spellEnd"/>
       <w:r>
         <w:rPr>
           <w:color w:val="2C3C57"/>
@@ -2230,7 +3379,21 @@
         <w:rPr>
           <w:color w:val="2C3C57"/>
         </w:rPr>
-        <w:t>{header} – {description}</w:t>
+        <w:t>{</w:t>
+      </w:r>
+      <w:proofErr w:type="gramStart"/>
+      <w:r>
+        <w:rPr>
+          <w:color w:val="2C3C57"/>
+        </w:rPr>
+        <w:t>header</w:t>
+      </w:r>
+      <w:proofErr w:type="gramEnd"/>
+      <w:r>
+        <w:rPr>
+          <w:color w:val="2C3C57"/>
+        </w:rPr>
+        <w:t>} – {description}</w:t>
       </w:r>
     </w:p>
     <w:p>
@@ -2246,12 +3409,14 @@
         </w:rPr>
         <w:t>{/standards-</w:t>
       </w:r>
+      <w:proofErr w:type="spellStart"/>
       <w:r>
         <w:rPr>
           <w:color w:val="2C3C57"/>
         </w:rPr>
         <w:t>ngssScienceEngineeringPractices</w:t>
       </w:r>
+      <w:proofErr w:type="spellEnd"/>
       <w:r>
         <w:rPr>
           <w:color w:val="2C3C57"/>
@@ -2310,14 +3475,30 @@
         <w:rPr>
           <w:color w:val="2C3C57"/>
         </w:rPr>
-        <w:t>{#standards-</w:t>
-      </w:r>
+        <w:t>{#</w:t>
+      </w:r>
+      <w:proofErr w:type="gramStart"/>
+      <w:r>
+        <w:rPr>
+          <w:color w:val="2C3C57"/>
+        </w:rPr>
+        <w:t>standards</w:t>
+      </w:r>
+      <w:proofErr w:type="gramEnd"/>
+      <w:r>
+        <w:rPr>
+          <w:color w:val="2C3C57"/>
+        </w:rPr>
+        <w:t>-</w:t>
+      </w:r>
+      <w:proofErr w:type="spellStart"/>
       <w:r>
         <w:rPr>
           <w:color w:val="2C3C57"/>
         </w:rPr>
         <w:t>ngssCrossCuttingConcepts</w:t>
       </w:r>
+      <w:proofErr w:type="spellEnd"/>
       <w:r>
         <w:rPr>
           <w:color w:val="2C3C57"/>
@@ -2341,7 +3522,21 @@
         <w:rPr>
           <w:color w:val="2C3C57"/>
         </w:rPr>
-        <w:t>{header} – {description}</w:t>
+        <w:t>{</w:t>
+      </w:r>
+      <w:proofErr w:type="gramStart"/>
+      <w:r>
+        <w:rPr>
+          <w:color w:val="2C3C57"/>
+        </w:rPr>
+        <w:t>header</w:t>
+      </w:r>
+      <w:proofErr w:type="gramEnd"/>
+      <w:r>
+        <w:rPr>
+          <w:color w:val="2C3C57"/>
+        </w:rPr>
+        <w:t>} – {description}</w:t>
       </w:r>
     </w:p>
     <w:p>
@@ -2357,12 +3552,14 @@
         </w:rPr>
         <w:t>{/standards-</w:t>
       </w:r>
+      <w:proofErr w:type="spellStart"/>
       <w:r>
         <w:rPr>
           <w:color w:val="2C3C57"/>
         </w:rPr>
         <w:t>ngssCrossCuttingConcepts</w:t>
       </w:r>
+      <w:proofErr w:type="spellEnd"/>
       <w:r>
         <w:rPr>
           <w:color w:val="2C3C57"/>
@@ -2418,11 +3615,21 @@
         </w:rPr>
       </w:pPr>
       <w:r>
-        <w:t>{#standards-</w:t>
-      </w:r>
+        <w:t>{#</w:t>
+      </w:r>
+      <w:proofErr w:type="gramStart"/>
+      <w:r>
+        <w:t>standards</w:t>
+      </w:r>
+      <w:proofErr w:type="gramEnd"/>
+      <w:r>
+        <w:t>-</w:t>
+      </w:r>
+      <w:proofErr w:type="spellStart"/>
       <w:r>
         <w:t>cclsMathematics</w:t>
       </w:r>
+      <w:proofErr w:type="spellEnd"/>
       <w:r>
         <w:t>}</w:t>
       </w:r>
@@ -2443,22 +3650,35 @@
         <w:rPr>
           <w:color w:val="2C3C57"/>
         </w:rPr>
-        <w:t>{code} – {description}</w:t>
-      </w:r>
-    </w:p>
-    <w:p>
-      <w:pPr>
-        <w:spacing w:after="0" w:line="240" w:lineRule="auto"/>
-        <w:rPr>
-          <w:color w:val="2C3C57"/>
-        </w:rPr>
+        <w:t>{</w:t>
+      </w:r>
+      <w:proofErr w:type="gramStart"/>
+      <w:r>
+        <w:rPr>
+          <w:color w:val="2C3C57"/>
+        </w:rPr>
+        <w:t>code</w:t>
+      </w:r>
+      <w:proofErr w:type="gramEnd"/>
+      <w:r>
+        <w:rPr>
+          <w:color w:val="2C3C57"/>
+        </w:rPr>
+        <w:t>} – {description}</w:t>
+      </w:r>
+    </w:p>
+    <w:p>
+      <w:pPr>
+        <w:spacing w:after="0" w:line="240" w:lineRule="auto"/>
       </w:pPr>
       <w:r>
         <w:t>{/standards-</w:t>
       </w:r>
+      <w:proofErr w:type="spellStart"/>
       <w:r>
         <w:t>cclsMathematics</w:t>
       </w:r>
+      <w:proofErr w:type="spellEnd"/>
       <w:r>
         <w:t>}</w:t>
       </w:r>
@@ -2514,14 +3734,30 @@
         <w:rPr>
           <w:color w:val="2C3C57"/>
         </w:rPr>
-        <w:t>{#standards-</w:t>
-      </w:r>
+        <w:t>{#</w:t>
+      </w:r>
+      <w:proofErr w:type="gramStart"/>
+      <w:r>
+        <w:rPr>
+          <w:color w:val="2C3C57"/>
+        </w:rPr>
+        <w:t>standards</w:t>
+      </w:r>
+      <w:proofErr w:type="gramEnd"/>
+      <w:r>
+        <w:rPr>
+          <w:color w:val="2C3C57"/>
+        </w:rPr>
+        <w:t>-</w:t>
+      </w:r>
+      <w:proofErr w:type="spellStart"/>
       <w:r>
         <w:rPr>
           <w:color w:val="2C3C57"/>
         </w:rPr>
         <w:t>cclsElaScienceTechnicalSubjects</w:t>
       </w:r>
+      <w:proofErr w:type="spellEnd"/>
       <w:r>
         <w:rPr>
           <w:color w:val="2C3C57"/>
@@ -2545,7 +3781,21 @@
         <w:rPr>
           <w:color w:val="2C3C57"/>
         </w:rPr>
-        <w:t>{code} – {description}</w:t>
+        <w:t>{</w:t>
+      </w:r>
+      <w:proofErr w:type="gramStart"/>
+      <w:r>
+        <w:rPr>
+          <w:color w:val="2C3C57"/>
+        </w:rPr>
+        <w:t>code</w:t>
+      </w:r>
+      <w:proofErr w:type="gramEnd"/>
+      <w:r>
+        <w:rPr>
+          <w:color w:val="2C3C57"/>
+        </w:rPr>
+        <w:t>} – {description}</w:t>
       </w:r>
     </w:p>
     <w:p>
@@ -2561,18 +3811,28 @@
         </w:rPr>
         <w:t>{/standards-</w:t>
       </w:r>
+      <w:proofErr w:type="spellStart"/>
       <w:r>
         <w:rPr>
           <w:color w:val="2C3C57"/>
         </w:rPr>
         <w:t>cclsElaScienceTechnicalSubjects</w:t>
       </w:r>
+      <w:proofErr w:type="spellEnd"/>
       <w:r>
         <w:rPr>
           <w:color w:val="2C3C57"/>
         </w:rPr>
         <w:t>}</w:t>
       </w:r>
+    </w:p>
+    <w:p>
+      <w:pPr>
+        <w:spacing w:after="0" w:line="240" w:lineRule="auto"/>
+        <w:rPr>
+          <w:color w:val="2C3C57"/>
+        </w:rPr>
+      </w:pPr>
     </w:p>
     <w:sectPr>
       <w:pgSz w:w="12240" w:h="15840"/>

</xml_diff>

<commit_message>
fixed lesson download for docx handouts and resources
</commit_message>
<xml_diff>
--- a/modules/lessons/server/templates/lesson.docx
+++ b/modules/lessons/server/templates/lesson.docx
@@ -287,41 +287,6 @@
                 <w:b/>
                 <w:color w:val="2C3C57"/>
               </w:rPr>
-              <w:t>Protocols:</w:t>
-            </w:r>
-            <w:r>
-              <w:rPr>
-                <w:color w:val="2C3C57"/>
-              </w:rPr>
-              <w:t> {</w:t>
-            </w:r>
-            <w:proofErr w:type="spellStart"/>
-            <w:r>
-              <w:rPr>
-                <w:color w:val="2C3C57"/>
-              </w:rPr>
-              <w:t>lessonOverview-protocolConnections</w:t>
-            </w:r>
-            <w:proofErr w:type="spellEnd"/>
-            <w:r>
-              <w:rPr>
-                <w:color w:val="2C3C57"/>
-              </w:rPr>
-              <w:t>}</w:t>
-            </w:r>
-          </w:p>
-          <w:p>
-            <w:pPr>
-              <w:spacing w:after="0"/>
-              <w:rPr>
-                <w:color w:val="2C3C57"/>
-              </w:rPr>
-            </w:pPr>
-            <w:r>
-              <w:rPr>
-                <w:b/>
-                <w:color w:val="2C3C57"/>
-              </w:rPr>
               <w:t xml:space="preserve">Grade: </w:t>
             </w:r>
             <w:r>
@@ -345,19 +310,6 @@
               <w:t>-grade}</w:t>
             </w:r>
           </w:p>
-        </w:tc>
-        <w:tc>
-          <w:tcPr>
-            <w:tcW w:w="4679" w:type="dxa"/>
-            <w:tcBorders>
-              <w:top w:val="nil"/>
-              <w:left w:val="nil"/>
-              <w:bottom w:val="nil"/>
-              <w:right w:val="nil"/>
-            </w:tcBorders>
-            <w:shd w:val="clear" w:color="auto" w:fill="F4F7F8"/>
-            <w:vAlign w:val="center"/>
-          </w:tcPr>
           <w:p>
             <w:pPr>
               <w:spacing w:after="0"/>
@@ -393,6 +345,19 @@
               <w:t>}</w:t>
             </w:r>
           </w:p>
+        </w:tc>
+        <w:tc>
+          <w:tcPr>
+            <w:tcW w:w="4679" w:type="dxa"/>
+            <w:tcBorders>
+              <w:top w:val="nil"/>
+              <w:left w:val="nil"/>
+              <w:bottom w:val="nil"/>
+              <w:right w:val="nil"/>
+            </w:tcBorders>
+            <w:shd w:val="clear" w:color="auto" w:fill="F4F7F8"/>
+            <w:vAlign w:val="center"/>
+          </w:tcPr>
           <w:p>
             <w:pPr>
               <w:spacing w:after="0"/>
@@ -716,93 +681,35 @@
           <w:color w:val="2C3C57"/>
         </w:rPr>
       </w:pPr>
-      <w:r>
-        <w:rPr>
-          <w:color w:val="2C3C57"/>
-        </w:rPr>
-        <w:t>{</w:t>
-      </w:r>
-      <w:r>
-        <w:rPr>
-          <w:color w:val="2C3C57"/>
-        </w:rPr>
-        <w:t>#</w:t>
-      </w:r>
       <w:proofErr w:type="spellStart"/>
       <w:proofErr w:type="gramStart"/>
       <w:r>
         <w:rPr>
-          <w:color w:val="2C3C57"/>
-        </w:rPr>
-        <w:t>hasmaterialsResources</w:t>
+          <w:b/>
+          <w:color w:val="2C3C57"/>
+        </w:rPr>
+        <w:t>TeacherResourceLinks</w:t>
+      </w:r>
+      <w:proofErr w:type="spellEnd"/>
+      <w:r>
+        <w:rPr>
+          <w:color w:val="2C3C57"/>
+        </w:rPr>
+        <w:t>{</w:t>
       </w:r>
       <w:proofErr w:type="gramEnd"/>
       <w:r>
         <w:rPr>
           <w:color w:val="2C3C57"/>
         </w:rPr>
-        <w:t>-</w:t>
-      </w:r>
-      <w:r>
-        <w:rPr>
-          <w:color w:val="2C3C57"/>
-        </w:rPr>
-        <w:t>teacherResourceLinks</w:t>
-      </w:r>
-      <w:proofErr w:type="spellEnd"/>
-      <w:r>
-        <w:rPr>
-          <w:color w:val="2C3C57"/>
-        </w:rPr>
-        <w:t>}</w:t>
+        <w:t>#</w:t>
       </w:r>
       <w:proofErr w:type="spellStart"/>
-      <w:proofErr w:type="gramStart"/>
-      <w:r>
-        <w:rPr>
-          <w:b/>
-          <w:color w:val="2C3C57"/>
-        </w:rPr>
-        <w:t>TeacherResourceLinks</w:t>
-      </w:r>
-      <w:proofErr w:type="spellEnd"/>
-      <w:r>
-        <w:rPr>
-          <w:color w:val="2C3C57"/>
-        </w:rPr>
-        <w:t>{</w:t>
-      </w:r>
-      <w:proofErr w:type="gramEnd"/>
-      <w:r>
-        <w:rPr>
-          <w:color w:val="2C3C57"/>
-        </w:rPr>
-        <w:t>#</w:t>
-      </w:r>
-      <w:proofErr w:type="spellStart"/>
-      <w:r>
-        <w:rPr>
-          <w:color w:val="2C3C57"/>
-        </w:rPr>
-        <w:t>material</w:t>
-      </w:r>
-      <w:r>
-        <w:rPr>
-          <w:color w:val="2C3C57"/>
-        </w:rPr>
-        <w:t>s</w:t>
-      </w:r>
-      <w:r>
-        <w:rPr>
-          <w:color w:val="2C3C57"/>
-        </w:rPr>
-        <w:t>Resources-</w:t>
-      </w:r>
-      <w:r>
-        <w:rPr>
-          <w:color w:val="2C3C57"/>
-        </w:rPr>
-        <w:t>teacherResourceLinks</w:t>
+      <w:r>
+        <w:rPr>
+          <w:color w:val="2C3C57"/>
+        </w:rPr>
+        <w:t>materialsResources-teacherResourceLinks</w:t>
       </w:r>
       <w:proofErr w:type="spellEnd"/>
       <w:r>
@@ -875,25 +782,7 @@
         <w:rPr>
           <w:color w:val="2C3C57"/>
         </w:rPr>
-        <w:t>material</w:t>
-      </w:r>
-      <w:r>
-        <w:rPr>
-          <w:color w:val="2C3C57"/>
-        </w:rPr>
-        <w:t>s</w:t>
-      </w:r>
-      <w:r>
-        <w:rPr>
-          <w:color w:val="2C3C57"/>
-        </w:rPr>
-        <w:t>Resources-</w:t>
-      </w:r>
-      <w:r>
-        <w:rPr>
-          <w:color w:val="2C3C57"/>
-        </w:rPr>
-        <w:t>teacherResourceLinks</w:t>
+        <w:t>materialsResources-teacherResourceLinks</w:t>
       </w:r>
       <w:proofErr w:type="spellEnd"/>
       <w:r>
@@ -902,90 +791,24 @@
         </w:rPr>
         <w:t>}</w:t>
       </w:r>
-      <w:r>
-        <w:rPr>
-          <w:color w:val="2C3C57"/>
-        </w:rPr>
-        <w:t>{</w:t>
-      </w:r>
-      <w:r>
-        <w:rPr>
-          <w:color w:val="2C3C57"/>
-        </w:rPr>
-        <w:t>/</w:t>
-      </w:r>
-      <w:proofErr w:type="spellStart"/>
-      <w:r>
-        <w:rPr>
-          <w:color w:val="2C3C57"/>
-        </w:rPr>
-        <w:t>hasmaterialsResources-</w:t>
-      </w:r>
-      <w:r>
-        <w:rPr>
-          <w:color w:val="2C3C57"/>
-        </w:rPr>
-        <w:t>teacherResourceLinks</w:t>
-      </w:r>
-      <w:proofErr w:type="spellEnd"/>
-      <w:r>
-        <w:rPr>
-          <w:color w:val="2C3C57"/>
-        </w:rPr>
-        <w:t>}</w:t>
-      </w:r>
-    </w:p>
-    <w:p>
-      <w:pPr>
-        <w:spacing w:after="0" w:line="240" w:lineRule="auto"/>
-        <w:rPr>
-          <w:b/>
-          <w:color w:val="2C3C57"/>
-        </w:rPr>
-      </w:pPr>
-    </w:p>
-    <w:p>
-      <w:pPr>
-        <w:spacing w:after="0" w:line="240" w:lineRule="auto"/>
-        <w:rPr>
-          <w:b/>
-          <w:color w:val="2C3C57"/>
-        </w:rPr>
-      </w:pPr>
-      <w:r>
-        <w:rPr>
-          <w:color w:val="2C3C57"/>
-        </w:rPr>
-        <w:t>{</w:t>
-      </w:r>
-      <w:r>
-        <w:rPr>
-          <w:color w:val="2C3C57"/>
-        </w:rPr>
-        <w:t>#</w:t>
-      </w:r>
-      <w:proofErr w:type="spellStart"/>
-      <w:proofErr w:type="gramStart"/>
-      <w:r>
-        <w:rPr>
-          <w:color w:val="2C3C57"/>
-        </w:rPr>
-        <w:t>hasmaterialsResources</w:t>
-      </w:r>
-      <w:proofErr w:type="gramEnd"/>
-      <w:r>
-        <w:rPr>
-          <w:color w:val="2C3C57"/>
-        </w:rPr>
-        <w:t>-teacherResourceFiles</w:t>
-      </w:r>
-      <w:proofErr w:type="spellEnd"/>
-      <w:r>
-        <w:rPr>
-          <w:color w:val="2C3C57"/>
-        </w:rPr>
-        <w:t>}</w:t>
-      </w:r>
+    </w:p>
+    <w:p>
+      <w:pPr>
+        <w:spacing w:after="0" w:line="240" w:lineRule="auto"/>
+        <w:rPr>
+          <w:b/>
+          <w:color w:val="2C3C57"/>
+        </w:rPr>
+      </w:pPr>
+    </w:p>
+    <w:p>
+      <w:pPr>
+        <w:spacing w:after="0" w:line="240" w:lineRule="auto"/>
+        <w:rPr>
+          <w:b/>
+          <w:color w:val="2C3C57"/>
+        </w:rPr>
+      </w:pPr>
       <w:proofErr w:type="spellStart"/>
       <w:proofErr w:type="gramStart"/>
       <w:r>
@@ -1128,32 +951,6 @@
         </w:rPr>
         <w:t>}</w:t>
       </w:r>
-      <w:r>
-        <w:rPr>
-          <w:color w:val="2C3C57"/>
-        </w:rPr>
-        <w:t>{</w:t>
-      </w:r>
-      <w:r>
-        <w:rPr>
-          <w:color w:val="2C3C57"/>
-        </w:rPr>
-        <w:t>/</w:t>
-      </w:r>
-      <w:proofErr w:type="spellStart"/>
-      <w:r>
-        <w:rPr>
-          <w:color w:val="2C3C57"/>
-        </w:rPr>
-        <w:t>hasmaterialsResources-teacherResourceFiles</w:t>
-      </w:r>
-      <w:proofErr w:type="spellEnd"/>
-      <w:r>
-        <w:rPr>
-          <w:color w:val="2C3C57"/>
-        </w:rPr>
-        <w:t>}</w:t>
-      </w:r>
     </w:p>
     <w:p>
       <w:pPr>
@@ -1330,40 +1127,6 @@
       </w:pPr>
       <w:r>
         <w:rPr>
-          <w:color w:val="2C3C57"/>
-        </w:rPr>
-        <w:t>{#</w:t>
-      </w:r>
-      <w:proofErr w:type="spellStart"/>
-      <w:proofErr w:type="gramStart"/>
-      <w:r>
-        <w:rPr>
-          <w:color w:val="2C3C57"/>
-        </w:rPr>
-        <w:t>hasmaterialsResources</w:t>
-      </w:r>
-      <w:proofErr w:type="gramEnd"/>
-      <w:r>
-        <w:rPr>
-          <w:color w:val="2C3C57"/>
-        </w:rPr>
-        <w:t>-s</w:t>
-      </w:r>
-      <w:r>
-        <w:rPr>
-          <w:color w:val="2C3C57"/>
-        </w:rPr>
-        <w:t>tateTestQuestions</w:t>
-      </w:r>
-      <w:proofErr w:type="spellEnd"/>
-      <w:r>
-        <w:rPr>
-          <w:color w:val="2C3C57"/>
-        </w:rPr>
-        <w:t>}</w:t>
-      </w:r>
-      <w:r>
-        <w:rPr>
           <w:b/>
           <w:color w:val="2C3C57"/>
         </w:rPr>
@@ -1496,32 +1259,6 @@
         </w:rPr>
         <w:t>}</w:t>
       </w:r>
-      <w:r>
-        <w:rPr>
-          <w:color w:val="2C3C57"/>
-        </w:rPr>
-        <w:t>{/</w:t>
-      </w:r>
-      <w:proofErr w:type="spellStart"/>
-      <w:r>
-        <w:rPr>
-          <w:color w:val="2C3C57"/>
-        </w:rPr>
-        <w:t>hasmaterialsResources-s</w:t>
-      </w:r>
-      <w:r>
-        <w:rPr>
-          <w:color w:val="2C3C57"/>
-        </w:rPr>
-        <w:t>tateTestQuestions</w:t>
-      </w:r>
-      <w:proofErr w:type="spellEnd"/>
-      <w:r>
-        <w:rPr>
-          <w:color w:val="2C3C57"/>
-        </w:rPr>
-        <w:t>}</w:t>
-      </w:r>
     </w:p>
     <w:p>
       <w:pPr>
@@ -1610,7 +1347,6 @@
         <w:rPr>
           <w:color w:val="2C3C57"/>
         </w:rPr>
-        <w:lastRenderedPageBreak/>
         <w:t>{</w:t>
       </w:r>
       <w:proofErr w:type="gramStart"/>
@@ -1702,32 +1438,11 @@
       </w:pPr>
       <w:r>
         <w:rPr>
-          <w:color w:val="2C3C57"/>
-        </w:rPr>
-        <w:t>{#</w:t>
-      </w:r>
-      <w:proofErr w:type="spellStart"/>
-      <w:proofErr w:type="gramStart"/>
-      <w:r>
-        <w:rPr>
-          <w:color w:val="2C3C57"/>
-        </w:rPr>
-        <w:t>hasbackground</w:t>
-      </w:r>
-      <w:proofErr w:type="spellEnd"/>
-      <w:proofErr w:type="gramEnd"/>
-      <w:r>
-        <w:rPr>
-          <w:color w:val="2C3C57"/>
-        </w:rPr>
-        <w:t>}</w:t>
-      </w:r>
-      <w:r>
-        <w:rPr>
           <w:b/>
           <w:color w:val="E84B37"/>
           <w:sz w:val="32"/>
         </w:rPr>
+        <w:lastRenderedPageBreak/>
         <w:t>Background</w:t>
       </w:r>
     </w:p>
@@ -1758,44 +1473,22 @@
         </w:rPr>
         <w:t>}</w:t>
       </w:r>
-      <w:r>
-        <w:rPr>
-          <w:color w:val="2C3C57"/>
-        </w:rPr>
-        <w:t>{/</w:t>
-      </w:r>
-      <w:proofErr w:type="spellStart"/>
-      <w:r>
-        <w:rPr>
-          <w:color w:val="2C3C57"/>
-        </w:rPr>
-        <w:t>hasbackground</w:t>
-      </w:r>
-      <w:proofErr w:type="spellEnd"/>
-      <w:r>
-        <w:rPr>
-          <w:color w:val="2C3C57"/>
-        </w:rPr>
-        <w:t>}</w:t>
-      </w:r>
-    </w:p>
-    <w:p>
-      <w:pPr>
-        <w:spacing w:after="0" w:line="240" w:lineRule="auto"/>
-        <w:rPr>
-          <w:color w:val="2C3C57"/>
-        </w:rPr>
-      </w:pPr>
-    </w:p>
-    <w:p>
-      <w:pPr>
-        <w:spacing w:after="0" w:line="240" w:lineRule="auto"/>
-        <w:rPr>
-          <w:color w:val="2C3C57"/>
-        </w:rPr>
-      </w:pPr>
-      <w:bookmarkStart w:id="0" w:name="_GoBack"/>
-      <w:bookmarkEnd w:id="0"/>
+    </w:p>
+    <w:p>
+      <w:pPr>
+        <w:spacing w:after="0" w:line="240" w:lineRule="auto"/>
+        <w:rPr>
+          <w:color w:val="2C3C57"/>
+        </w:rPr>
+      </w:pPr>
+    </w:p>
+    <w:p>
+      <w:pPr>
+        <w:spacing w:after="0" w:line="240" w:lineRule="auto"/>
+        <w:rPr>
+          <w:color w:val="2C3C57"/>
+        </w:rPr>
+      </w:pPr>
       <w:r>
         <w:rPr>
           <w:b/>
@@ -1807,11 +1500,6 @@
     </w:p>
     <w:p>
       <w:pPr>
-        <w:spacing w:after="0" w:line="240" w:lineRule="auto"/>
-      </w:pPr>
-    </w:p>
-    <w:p>
-      <w:pPr>
         <w:spacing w:after="0"/>
         <w:rPr>
           <w:b/>
@@ -1819,34 +1507,6 @@
           <w:sz w:val="24"/>
         </w:rPr>
       </w:pPr>
-      <w:r>
-        <w:rPr>
-          <w:color w:val="2C3C57"/>
-        </w:rPr>
-        <w:t>{#</w:t>
-      </w:r>
-      <w:proofErr w:type="spellStart"/>
-      <w:proofErr w:type="gramStart"/>
-      <w:r>
-        <w:rPr>
-          <w:color w:val="2C3C57"/>
-        </w:rPr>
-        <w:t>hasmaterialResources</w:t>
-      </w:r>
-      <w:proofErr w:type="gramEnd"/>
-      <w:r>
-        <w:rPr>
-          <w:color w:val="2C3C57"/>
-        </w:rPr>
-        <w:t>-teacherTips</w:t>
-      </w:r>
-      <w:proofErr w:type="spellEnd"/>
-      <w:r>
-        <w:rPr>
-          <w:color w:val="2C3C57"/>
-        </w:rPr>
-        <w:t>}</w:t>
-      </w:r>
     </w:p>
     <w:tbl>
       <w:tblPr>
@@ -1923,7 +1583,7 @@
               <w:rPr>
                 <w:color w:val="2C3C57"/>
               </w:rPr>
-              <w:t>materialResources</w:t>
+              <w:t>materialsResources</w:t>
             </w:r>
             <w:proofErr w:type="gramEnd"/>
             <w:r>
@@ -1986,14 +1646,14 @@
               </w:rPr>
               <w:t>{/</w:t>
             </w:r>
-            <w:proofErr w:type="spellStart"/>
             <w:r>
               <w:rPr>
                 <w:color w:val="2C3C57"/>
               </w:rPr>
-              <w:t>materialResources-teacherTips</w:t>
+              <w:t>materialsResources-teacherTips</w:t>
             </w:r>
-            <w:proofErr w:type="spellEnd"/>
+            <w:bookmarkStart w:id="0" w:name="_GoBack"/>
+            <w:bookmarkEnd w:id="0"/>
             <w:r>
               <w:rPr>
                 <w:color w:val="2C3C57"/>
@@ -2008,34 +1668,6 @@
       <w:pPr>
         <w:spacing w:after="0" w:line="240" w:lineRule="auto"/>
         <w:rPr>
-          <w:color w:val="2C3C57"/>
-        </w:rPr>
-      </w:pPr>
-      <w:r>
-        <w:rPr>
-          <w:color w:val="2C3C57"/>
-        </w:rPr>
-        <w:t>{/</w:t>
-      </w:r>
-      <w:proofErr w:type="spellStart"/>
-      <w:r>
-        <w:rPr>
-          <w:color w:val="2C3C57"/>
-        </w:rPr>
-        <w:t>hasmaterialResources-teacherTips</w:t>
-      </w:r>
-      <w:proofErr w:type="spellEnd"/>
-      <w:r>
-        <w:rPr>
-          <w:color w:val="2C3C57"/>
-        </w:rPr>
-        <w:t>}</w:t>
-      </w:r>
-    </w:p>
-    <w:p>
-      <w:pPr>
-        <w:spacing w:after="0" w:line="240" w:lineRule="auto"/>
-        <w:rPr>
           <w:b/>
           <w:color w:val="2C3C57"/>
           <w:sz w:val="32"/>
@@ -2053,9 +1685,25 @@
       </w:pPr>
       <w:r>
         <w:rPr>
-          <w:color w:val="2C3C57"/>
-        </w:rPr>
-        <w:t>{#</w:t>
+          <w:b/>
+          <w:color w:val="3B6BA7"/>
+          <w:sz w:val="24"/>
+        </w:rPr>
+        <w:t>ENGAGE</w:t>
+      </w:r>
+    </w:p>
+    <w:p>
+      <w:pPr>
+        <w:spacing w:after="0" w:line="240" w:lineRule="auto"/>
+        <w:rPr>
+          <w:color w:val="2C3C57"/>
+        </w:rPr>
+      </w:pPr>
+      <w:r>
+        <w:rPr>
+          <w:color w:val="2C3C57"/>
+        </w:rPr>
+        <w:t>{</w:t>
       </w:r>
       <w:proofErr w:type="spellStart"/>
       <w:proofErr w:type="gramStart"/>
@@ -2063,7 +1711,7 @@
         <w:rPr>
           <w:color w:val="2C3C57"/>
         </w:rPr>
-        <w:t>hasinstructionPlan</w:t>
+        <w:t>instructionPlan</w:t>
       </w:r>
       <w:proofErr w:type="spellEnd"/>
       <w:proofErr w:type="gramEnd"/>
@@ -2079,6 +1727,16 @@
         <w:spacing w:after="0" w:line="240" w:lineRule="auto"/>
         <w:rPr>
           <w:b/>
+          <w:color w:val="2C3C57"/>
+          <w:sz w:val="32"/>
+        </w:rPr>
+      </w:pPr>
+    </w:p>
+    <w:p>
+      <w:pPr>
+        <w:spacing w:after="0" w:line="240" w:lineRule="auto"/>
+        <w:rPr>
+          <w:b/>
           <w:color w:val="3B6BA7"/>
           <w:sz w:val="24"/>
         </w:rPr>
@@ -2089,7 +1747,7 @@
           <w:color w:val="3B6BA7"/>
           <w:sz w:val="24"/>
         </w:rPr>
-        <w:t>ENGAGE</w:t>
+        <w:t>EXPLORE</w:t>
       </w:r>
     </w:p>
     <w:p>
@@ -2119,37 +1777,7 @@
         <w:rPr>
           <w:color w:val="2C3C57"/>
         </w:rPr>
-        <w:t>-engage}</w:t>
-      </w:r>
-    </w:p>
-    <w:p>
-      <w:pPr>
-        <w:spacing w:after="0" w:line="240" w:lineRule="auto"/>
-        <w:rPr>
-          <w:b/>
-          <w:color w:val="2C3C57"/>
-          <w:sz w:val="32"/>
-        </w:rPr>
-      </w:pPr>
-      <w:r>
-        <w:rPr>
-          <w:color w:val="2C3C57"/>
-        </w:rPr>
-        <w:t>{/</w:t>
-      </w:r>
-      <w:proofErr w:type="spellStart"/>
-      <w:r>
-        <w:rPr>
-          <w:color w:val="2C3C57"/>
-        </w:rPr>
-        <w:t>hasinstructionPlan</w:t>
-      </w:r>
-      <w:proofErr w:type="spellEnd"/>
-      <w:r>
-        <w:rPr>
-          <w:color w:val="2C3C57"/>
-        </w:rPr>
-        <w:t>-engage}</w:t>
+        <w:t>-explore}</w:t>
       </w:r>
     </w:p>
     <w:p>
@@ -2173,9 +1801,25 @@
       </w:pPr>
       <w:r>
         <w:rPr>
-          <w:color w:val="2C3C57"/>
-        </w:rPr>
-        <w:t>{#</w:t>
+          <w:b/>
+          <w:color w:val="3B6BA7"/>
+          <w:sz w:val="24"/>
+        </w:rPr>
+        <w:t>EXPLAIN</w:t>
+      </w:r>
+    </w:p>
+    <w:p>
+      <w:pPr>
+        <w:spacing w:after="0" w:line="240" w:lineRule="auto"/>
+        <w:rPr>
+          <w:color w:val="2C3C57"/>
+        </w:rPr>
+      </w:pPr>
+      <w:r>
+        <w:rPr>
+          <w:color w:val="2C3C57"/>
+        </w:rPr>
+        <w:t>{</w:t>
       </w:r>
       <w:proofErr w:type="spellStart"/>
       <w:proofErr w:type="gramStart"/>
@@ -2183,7 +1827,7 @@
         <w:rPr>
           <w:color w:val="2C3C57"/>
         </w:rPr>
-        <w:t>hasinstructionPlan</w:t>
+        <w:t>instructionPlan</w:t>
       </w:r>
       <w:proofErr w:type="spellEnd"/>
       <w:proofErr w:type="gramEnd"/>
@@ -2191,8 +1835,18 @@
         <w:rPr>
           <w:color w:val="2C3C57"/>
         </w:rPr>
-        <w:t>-explore}</w:t>
-      </w:r>
+        <w:t>-explain}</w:t>
+      </w:r>
+    </w:p>
+    <w:p>
+      <w:pPr>
+        <w:spacing w:after="0" w:line="240" w:lineRule="auto"/>
+        <w:rPr>
+          <w:b/>
+          <w:color w:val="2C3C57"/>
+          <w:sz w:val="32"/>
+        </w:rPr>
+      </w:pPr>
     </w:p>
     <w:p>
       <w:pPr>
@@ -2209,7 +1863,7 @@
           <w:color w:val="3B6BA7"/>
           <w:sz w:val="24"/>
         </w:rPr>
-        <w:t>EXPLORE</w:t>
+        <w:t>ELABORATE</w:t>
       </w:r>
     </w:p>
     <w:p>
@@ -2239,35 +1893,7 @@
         <w:rPr>
           <w:color w:val="2C3C57"/>
         </w:rPr>
-        <w:t>-explore}</w:t>
-      </w:r>
-    </w:p>
-    <w:p>
-      <w:pPr>
-        <w:spacing w:after="0" w:line="240" w:lineRule="auto"/>
-        <w:rPr>
-          <w:color w:val="2C3C57"/>
-        </w:rPr>
-      </w:pPr>
-      <w:r>
-        <w:rPr>
-          <w:color w:val="2C3C57"/>
-        </w:rPr>
-        <w:t>{/</w:t>
-      </w:r>
-      <w:proofErr w:type="spellStart"/>
-      <w:r>
-        <w:rPr>
-          <w:color w:val="2C3C57"/>
-        </w:rPr>
-        <w:t>hasinstructionPlan</w:t>
-      </w:r>
-      <w:proofErr w:type="spellEnd"/>
-      <w:r>
-        <w:rPr>
-          <w:color w:val="2C3C57"/>
-        </w:rPr>
-        <w:t>-explore}</w:t>
+        <w:t>-elaborate}</w:t>
       </w:r>
     </w:p>
     <w:p>
@@ -2291,9 +1917,25 @@
       </w:pPr>
       <w:r>
         <w:rPr>
-          <w:color w:val="2C3C57"/>
-        </w:rPr>
-        <w:t>{#</w:t>
+          <w:b/>
+          <w:color w:val="3B6BA7"/>
+          <w:sz w:val="24"/>
+        </w:rPr>
+        <w:t>EVALUATE</w:t>
+      </w:r>
+    </w:p>
+    <w:p>
+      <w:pPr>
+        <w:spacing w:after="0" w:line="240" w:lineRule="auto"/>
+        <w:rPr>
+          <w:color w:val="2C3C57"/>
+        </w:rPr>
+      </w:pPr>
+      <w:r>
+        <w:rPr>
+          <w:color w:val="2C3C57"/>
+        </w:rPr>
+        <w:t>{</w:t>
       </w:r>
       <w:proofErr w:type="spellStart"/>
       <w:proofErr w:type="gramStart"/>
@@ -2301,7 +1943,7 @@
         <w:rPr>
           <w:color w:val="2C3C57"/>
         </w:rPr>
-        <w:t>hasinstructionPlan</w:t>
+        <w:t>instructionPlan</w:t>
       </w:r>
       <w:proofErr w:type="spellEnd"/>
       <w:proofErr w:type="gramEnd"/>
@@ -2309,318 +1951,6 @@
         <w:rPr>
           <w:color w:val="2C3C57"/>
         </w:rPr>
-        <w:t>-explain}</w:t>
-      </w:r>
-    </w:p>
-    <w:p>
-      <w:pPr>
-        <w:spacing w:after="0" w:line="240" w:lineRule="auto"/>
-        <w:rPr>
-          <w:b/>
-          <w:color w:val="3B6BA7"/>
-          <w:sz w:val="24"/>
-        </w:rPr>
-      </w:pPr>
-      <w:r>
-        <w:rPr>
-          <w:b/>
-          <w:color w:val="3B6BA7"/>
-          <w:sz w:val="24"/>
-        </w:rPr>
-        <w:t>EXPLAIN</w:t>
-      </w:r>
-    </w:p>
-    <w:p>
-      <w:pPr>
-        <w:spacing w:after="0" w:line="240" w:lineRule="auto"/>
-        <w:rPr>
-          <w:color w:val="2C3C57"/>
-        </w:rPr>
-      </w:pPr>
-      <w:r>
-        <w:rPr>
-          <w:color w:val="2C3C57"/>
-        </w:rPr>
-        <w:t>{</w:t>
-      </w:r>
-      <w:proofErr w:type="spellStart"/>
-      <w:proofErr w:type="gramStart"/>
-      <w:r>
-        <w:rPr>
-          <w:color w:val="2C3C57"/>
-        </w:rPr>
-        <w:t>instructionPlan</w:t>
-      </w:r>
-      <w:proofErr w:type="spellEnd"/>
-      <w:proofErr w:type="gramEnd"/>
-      <w:r>
-        <w:rPr>
-          <w:color w:val="2C3C57"/>
-        </w:rPr>
-        <w:t>-explain}</w:t>
-      </w:r>
-    </w:p>
-    <w:p>
-      <w:pPr>
-        <w:spacing w:after="0" w:line="240" w:lineRule="auto"/>
-        <w:rPr>
-          <w:color w:val="2C3C57"/>
-        </w:rPr>
-      </w:pPr>
-      <w:r>
-        <w:rPr>
-          <w:color w:val="2C3C57"/>
-        </w:rPr>
-        <w:t>{/</w:t>
-      </w:r>
-      <w:proofErr w:type="spellStart"/>
-      <w:r>
-        <w:rPr>
-          <w:color w:val="2C3C57"/>
-        </w:rPr>
-        <w:t>hasinstructionPlan</w:t>
-      </w:r>
-      <w:proofErr w:type="spellEnd"/>
-      <w:r>
-        <w:rPr>
-          <w:color w:val="2C3C57"/>
-        </w:rPr>
-        <w:t>-explain}</w:t>
-      </w:r>
-    </w:p>
-    <w:p>
-      <w:pPr>
-        <w:spacing w:after="0" w:line="240" w:lineRule="auto"/>
-        <w:rPr>
-          <w:b/>
-          <w:color w:val="2C3C57"/>
-          <w:sz w:val="32"/>
-        </w:rPr>
-      </w:pPr>
-    </w:p>
-    <w:p>
-      <w:pPr>
-        <w:spacing w:after="0" w:line="240" w:lineRule="auto"/>
-        <w:rPr>
-          <w:b/>
-          <w:color w:val="3B6BA7"/>
-          <w:sz w:val="24"/>
-        </w:rPr>
-      </w:pPr>
-      <w:r>
-        <w:rPr>
-          <w:color w:val="2C3C57"/>
-        </w:rPr>
-        <w:t>{#</w:t>
-      </w:r>
-      <w:proofErr w:type="spellStart"/>
-      <w:proofErr w:type="gramStart"/>
-      <w:r>
-        <w:rPr>
-          <w:color w:val="2C3C57"/>
-        </w:rPr>
-        <w:t>hasinstructionPlan</w:t>
-      </w:r>
-      <w:proofErr w:type="spellEnd"/>
-      <w:proofErr w:type="gramEnd"/>
-      <w:r>
-        <w:rPr>
-          <w:color w:val="2C3C57"/>
-        </w:rPr>
-        <w:t>-elaborate}</w:t>
-      </w:r>
-    </w:p>
-    <w:p>
-      <w:pPr>
-        <w:spacing w:after="0" w:line="240" w:lineRule="auto"/>
-        <w:rPr>
-          <w:b/>
-          <w:color w:val="3B6BA7"/>
-          <w:sz w:val="24"/>
-        </w:rPr>
-      </w:pPr>
-      <w:r>
-        <w:rPr>
-          <w:b/>
-          <w:color w:val="3B6BA7"/>
-          <w:sz w:val="24"/>
-        </w:rPr>
-        <w:t>ELABORATE</w:t>
-      </w:r>
-    </w:p>
-    <w:p>
-      <w:pPr>
-        <w:spacing w:after="0" w:line="240" w:lineRule="auto"/>
-        <w:rPr>
-          <w:color w:val="2C3C57"/>
-        </w:rPr>
-      </w:pPr>
-      <w:r>
-        <w:rPr>
-          <w:color w:val="2C3C57"/>
-        </w:rPr>
-        <w:t>{</w:t>
-      </w:r>
-      <w:proofErr w:type="spellStart"/>
-      <w:proofErr w:type="gramStart"/>
-      <w:r>
-        <w:rPr>
-          <w:color w:val="2C3C57"/>
-        </w:rPr>
-        <w:t>instructionPlan</w:t>
-      </w:r>
-      <w:proofErr w:type="spellEnd"/>
-      <w:proofErr w:type="gramEnd"/>
-      <w:r>
-        <w:rPr>
-          <w:color w:val="2C3C57"/>
-        </w:rPr>
-        <w:t>-elaborate}</w:t>
-      </w:r>
-    </w:p>
-    <w:p>
-      <w:pPr>
-        <w:spacing w:after="0" w:line="240" w:lineRule="auto"/>
-        <w:rPr>
-          <w:color w:val="2C3C57"/>
-        </w:rPr>
-      </w:pPr>
-      <w:r>
-        <w:rPr>
-          <w:color w:val="2C3C57"/>
-        </w:rPr>
-        <w:t>{/</w:t>
-      </w:r>
-      <w:proofErr w:type="spellStart"/>
-      <w:r>
-        <w:rPr>
-          <w:color w:val="2C3C57"/>
-        </w:rPr>
-        <w:t>hasinstructionPlan</w:t>
-      </w:r>
-      <w:proofErr w:type="spellEnd"/>
-      <w:r>
-        <w:rPr>
-          <w:color w:val="2C3C57"/>
-        </w:rPr>
-        <w:t>-elaborate}</w:t>
-      </w:r>
-    </w:p>
-    <w:p>
-      <w:pPr>
-        <w:spacing w:after="0" w:line="240" w:lineRule="auto"/>
-        <w:rPr>
-          <w:b/>
-          <w:color w:val="2C3C57"/>
-          <w:sz w:val="32"/>
-        </w:rPr>
-      </w:pPr>
-    </w:p>
-    <w:p>
-      <w:pPr>
-        <w:spacing w:after="0" w:line="240" w:lineRule="auto"/>
-        <w:rPr>
-          <w:b/>
-          <w:color w:val="3B6BA7"/>
-          <w:sz w:val="24"/>
-        </w:rPr>
-      </w:pPr>
-      <w:r>
-        <w:rPr>
-          <w:color w:val="2C3C57"/>
-        </w:rPr>
-        <w:t>{#</w:t>
-      </w:r>
-      <w:proofErr w:type="spellStart"/>
-      <w:proofErr w:type="gramStart"/>
-      <w:r>
-        <w:rPr>
-          <w:color w:val="2C3C57"/>
-        </w:rPr>
-        <w:t>hasinstructionPlan</w:t>
-      </w:r>
-      <w:proofErr w:type="spellEnd"/>
-      <w:proofErr w:type="gramEnd"/>
-      <w:r>
-        <w:rPr>
-          <w:color w:val="2C3C57"/>
-        </w:rPr>
-        <w:t>-evaluate}</w:t>
-      </w:r>
-    </w:p>
-    <w:p>
-      <w:pPr>
-        <w:spacing w:after="0" w:line="240" w:lineRule="auto"/>
-        <w:rPr>
-          <w:b/>
-          <w:color w:val="3B6BA7"/>
-          <w:sz w:val="24"/>
-        </w:rPr>
-      </w:pPr>
-      <w:r>
-        <w:rPr>
-          <w:b/>
-          <w:color w:val="3B6BA7"/>
-          <w:sz w:val="24"/>
-        </w:rPr>
-        <w:t>EVALUATE</w:t>
-      </w:r>
-    </w:p>
-    <w:p>
-      <w:pPr>
-        <w:spacing w:after="0" w:line="240" w:lineRule="auto"/>
-        <w:rPr>
-          <w:color w:val="2C3C57"/>
-        </w:rPr>
-      </w:pPr>
-      <w:r>
-        <w:rPr>
-          <w:color w:val="2C3C57"/>
-        </w:rPr>
-        <w:t>{</w:t>
-      </w:r>
-      <w:proofErr w:type="spellStart"/>
-      <w:proofErr w:type="gramStart"/>
-      <w:r>
-        <w:rPr>
-          <w:color w:val="2C3C57"/>
-        </w:rPr>
-        <w:t>instructionPlan</w:t>
-      </w:r>
-      <w:proofErr w:type="spellEnd"/>
-      <w:proofErr w:type="gramEnd"/>
-      <w:r>
-        <w:rPr>
-          <w:color w:val="2C3C57"/>
-        </w:rPr>
-        <w:t>-evaluate}</w:t>
-      </w:r>
-    </w:p>
-    <w:p>
-      <w:pPr>
-        <w:spacing w:after="0" w:line="240" w:lineRule="auto"/>
-        <w:rPr>
-          <w:color w:val="2C3C57"/>
-        </w:rPr>
-      </w:pPr>
-      <w:r>
-        <w:rPr>
-          <w:color w:val="2C3C57"/>
-        </w:rPr>
-        <w:t>{/</w:t>
-      </w:r>
-      <w:proofErr w:type="spellStart"/>
-      <w:r>
-        <w:rPr>
-          <w:color w:val="2C3C57"/>
-        </w:rPr>
-        <w:t>hasinstructionPlan</w:t>
-      </w:r>
-      <w:proofErr w:type="spellEnd"/>
-      <w:r>
-        <w:rPr>
-          <w:color w:val="2C3C57"/>
-        </w:rPr>
         <w:t>-evaluate}</w:t>
       </w:r>
     </w:p>
@@ -2661,7 +1991,6 @@
           <w:b/>
           <w:color w:val="2C3C57"/>
         </w:rPr>
-        <w:lastRenderedPageBreak/>
         <w:t xml:space="preserve">New York City Science Scope &amp; Sequence </w:t>
       </w:r>
       <w:r>
@@ -3126,6 +2455,7 @@
         <w:rPr>
           <w:color w:val="2C3C57"/>
         </w:rPr>
+        <w:lastRenderedPageBreak/>
         <w:t>{</w:t>
       </w:r>
       <w:proofErr w:type="gramStart"/>

</xml_diff>